<commit_message>
Project scope and finding similar solutions.
</commit_message>
<xml_diff>
--- a/Téma.docx
+++ b/Téma.docx
@@ -18,97 +18,178 @@
         <w:t>ServerWatch</w:t>
       </w:r>
       <w:proofErr w:type="spellEnd"/>
-      <w:r>
-        <w:rPr>
-          <w:lang w:val="hu-HU"/>
-        </w:rPr>
-        <w:t>/</w:t>
+    </w:p>
+    <w:p>
+      <w:pPr>
+        <w:rPr>
+          <w:lang w:val="hu-HU"/>
+        </w:rPr>
+      </w:pPr>
+      <w:r>
+        <w:rPr>
+          <w:lang w:val="hu-HU"/>
+        </w:rPr>
+        <w:t>Diák: Füzi Zalán</w:t>
+      </w:r>
+    </w:p>
+    <w:p>
+      <w:pPr>
+        <w:rPr>
+          <w:lang w:val="hu-HU"/>
+        </w:rPr>
+      </w:pPr>
+      <w:r>
+        <w:rPr>
+          <w:lang w:val="hu-HU"/>
+        </w:rPr>
+        <w:t xml:space="preserve">Vezetőtanár: </w:t>
+      </w:r>
+      <w:r>
+        <w:rPr>
+          <w:lang w:val="hu-HU"/>
+        </w:rPr>
+        <w:t>Dr. Jánosi-</w:t>
       </w:r>
       <w:proofErr w:type="spellStart"/>
       <w:r>
         <w:rPr>
           <w:lang w:val="hu-HU"/>
         </w:rPr>
-        <w:t>HealthEye</w:t>
+        <w:t>Rancz</w:t>
       </w:r>
       <w:proofErr w:type="spellEnd"/>
       <w:r>
         <w:rPr>
           <w:lang w:val="hu-HU"/>
         </w:rPr>
-        <w:t>/</w:t>
+        <w:t xml:space="preserve"> Katalin Tünde</w:t>
+      </w:r>
+    </w:p>
+    <w:p>
+      <w:pPr>
+        <w:rPr>
+          <w:sz w:val="28"/>
+          <w:szCs w:val="28"/>
+          <w:lang w:val="hu-HU"/>
+        </w:rPr>
+      </w:pPr>
+      <w:r>
+        <w:rPr>
+          <w:sz w:val="28"/>
+          <w:szCs w:val="28"/>
+          <w:lang w:val="hu-HU"/>
+        </w:rPr>
+        <w:t>Szerverek tükrözése, biztonsági mentések és SSD-k állapotának felügyelete.</w:t>
+      </w:r>
+    </w:p>
+    <w:p>
+      <w:pPr>
+        <w:rPr>
+          <w:sz w:val="28"/>
+          <w:szCs w:val="28"/>
+          <w:lang w:val="hu-HU"/>
+        </w:rPr>
+      </w:pPr>
+      <w:r>
+        <w:rPr>
+          <w:sz w:val="28"/>
+          <w:szCs w:val="28"/>
+          <w:lang w:val="hu-HU"/>
+        </w:rPr>
+        <w:t>Egy</w:t>
+      </w:r>
+      <w:r>
+        <w:rPr>
+          <w:sz w:val="28"/>
+          <w:szCs w:val="28"/>
+          <w:lang w:val="hu-HU"/>
+        </w:rPr>
+        <w:t xml:space="preserve"> Windows szervíz a </w:t>
+      </w:r>
+      <w:r>
+        <w:rPr>
+          <w:sz w:val="28"/>
+          <w:szCs w:val="28"/>
+          <w:lang w:val="hu-HU"/>
+        </w:rPr>
+        <w:t>szervereken,</w:t>
+      </w:r>
+      <w:r>
+        <w:rPr>
+          <w:sz w:val="28"/>
+          <w:szCs w:val="28"/>
+          <w:lang w:val="hu-HU"/>
+        </w:rPr>
+        <w:t xml:space="preserve"> amely adatokat gyűjt és továbbítja HTTPS-en egy központba</w:t>
+      </w:r>
+      <w:r>
+        <w:rPr>
+          <w:sz w:val="28"/>
+          <w:szCs w:val="28"/>
+          <w:lang w:val="hu-HU"/>
+        </w:rPr>
+        <w:t>,</w:t>
+      </w:r>
+      <w:r>
+        <w:rPr>
+          <w:sz w:val="28"/>
+          <w:szCs w:val="28"/>
+          <w:lang w:val="hu-HU"/>
+        </w:rPr>
+        <w:t xml:space="preserve"> ahol feldolgozom az adatokat.</w:t>
+      </w:r>
+      <w:r>
+        <w:rPr>
+          <w:sz w:val="28"/>
+          <w:szCs w:val="28"/>
+          <w:lang w:val="hu-HU"/>
+        </w:rPr>
+        <w:t xml:space="preserve"> Lenne egy UI (WPF) ahol meg lehet nézni a szerver adatokat, kezelni lehet a határétékeket, meg lehet nézni az értesítéseket.</w:t>
+      </w:r>
+      <w:r>
+        <w:rPr>
+          <w:sz w:val="28"/>
+          <w:szCs w:val="28"/>
+          <w:lang w:val="hu-HU"/>
+        </w:rPr>
+        <w:t xml:space="preserve"> Továbbá szükség van egy </w:t>
       </w:r>
       <w:proofErr w:type="spellStart"/>
-      <w:r>
-        <w:rPr>
-          <w:lang w:val="hu-HU"/>
-        </w:rPr>
-        <w:t>MonitorIt</w:t>
+      <w:proofErr w:type="gramStart"/>
+      <w:r>
+        <w:rPr>
+          <w:sz w:val="28"/>
+          <w:szCs w:val="28"/>
+          <w:lang w:val="hu-HU"/>
+        </w:rPr>
+        <w:t>updaterre</w:t>
       </w:r>
       <w:proofErr w:type="spellEnd"/>
-    </w:p>
-    <w:p>
-      <w:pPr>
-        <w:rPr>
-          <w:lang w:val="hu-HU"/>
-        </w:rPr>
-      </w:pPr>
-    </w:p>
-    <w:p>
-      <w:pPr>
-        <w:rPr>
-          <w:sz w:val="28"/>
-          <w:szCs w:val="28"/>
-          <w:lang w:val="hu-HU"/>
-        </w:rPr>
-      </w:pPr>
-      <w:r>
-        <w:rPr>
-          <w:sz w:val="28"/>
-          <w:szCs w:val="28"/>
-          <w:lang w:val="hu-HU"/>
-        </w:rPr>
-        <w:t xml:space="preserve">Lenne egy Windows szervíz a </w:t>
-      </w:r>
-      <w:r>
-        <w:rPr>
-          <w:sz w:val="28"/>
-          <w:szCs w:val="28"/>
-          <w:lang w:val="hu-HU"/>
-        </w:rPr>
-        <w:t>szervereken,</w:t>
-      </w:r>
-      <w:r>
-        <w:rPr>
-          <w:sz w:val="28"/>
-          <w:szCs w:val="28"/>
-          <w:lang w:val="hu-HU"/>
-        </w:rPr>
-        <w:t xml:space="preserve"> amely adatokat gyűjt és továbbítja HTTPS-en egy központba</w:t>
-      </w:r>
-      <w:r>
-        <w:rPr>
-          <w:sz w:val="28"/>
-          <w:szCs w:val="28"/>
-          <w:lang w:val="hu-HU"/>
-        </w:rPr>
-        <w:t>,</w:t>
-      </w:r>
-      <w:r>
-        <w:rPr>
-          <w:sz w:val="28"/>
-          <w:szCs w:val="28"/>
-          <w:lang w:val="hu-HU"/>
-        </w:rPr>
-        <w:t xml:space="preserve"> ahol feldolgozom az adatokat.</w:t>
-      </w:r>
-      <w:r>
-        <w:rPr>
-          <w:sz w:val="28"/>
-          <w:szCs w:val="28"/>
-          <w:lang w:val="hu-HU"/>
-        </w:rPr>
-        <w:t xml:space="preserve"> Lenne egy UI (WPF) ahol meg lehet nézni a szerver adatokat, kezelni lehet a határétékeket, meg lehet nézni az értesítéseket.</w:t>
+      <w:proofErr w:type="gramEnd"/>
+      <w:r>
+        <w:rPr>
+          <w:sz w:val="28"/>
+          <w:szCs w:val="28"/>
+          <w:lang w:val="hu-HU"/>
+        </w:rPr>
+        <w:t xml:space="preserve"> ami segít automatizálni a szervíz frissítését a szervereken.</w:t>
+      </w:r>
+    </w:p>
+    <w:p>
+      <w:pPr>
+        <w:rPr>
+          <w:sz w:val="28"/>
+          <w:szCs w:val="28"/>
+          <w:lang w:val="hu-HU"/>
+        </w:rPr>
+      </w:pPr>
+      <w:r>
+        <w:rPr>
+          <w:sz w:val="28"/>
+          <w:szCs w:val="28"/>
+          <w:lang w:val="hu-HU"/>
+        </w:rPr>
+        <w:t>Összefoglalva:</w:t>
       </w:r>
     </w:p>
     <w:p>
@@ -148,23 +229,7 @@
           <w:szCs w:val="28"/>
           <w:lang w:val="hu-HU"/>
         </w:rPr>
-        <w:t xml:space="preserve"> státuszát; új szerverek hozzáadása; meglévő szerverek adatainak az elérése</w:t>
-      </w:r>
-      <w:r>
-        <w:rPr>
-          <w:sz w:val="28"/>
-          <w:szCs w:val="28"/>
-          <w:lang w:val="hu-HU"/>
-        </w:rPr>
-        <w:t>;</w:t>
-      </w:r>
-      <w:r>
-        <w:rPr>
-          <w:sz w:val="28"/>
-          <w:szCs w:val="28"/>
-          <w:lang w:val="hu-HU"/>
-        </w:rPr>
-        <w:t xml:space="preserve"> heti jelentés</w:t>
+        <w:t xml:space="preserve"> státuszát; új szerverek hozzáadása; meglévő szerverek adatainak az elérése; heti jelentés</w:t>
       </w:r>
     </w:p>
     <w:p>
@@ -186,23 +251,7 @@
           <w:szCs w:val="28"/>
           <w:lang w:val="hu-HU"/>
         </w:rPr>
-        <w:t>mikor volt az utolsó backup</w:t>
-      </w:r>
-      <w:r>
-        <w:rPr>
-          <w:sz w:val="28"/>
-          <w:szCs w:val="28"/>
-          <w:lang w:val="hu-HU"/>
-        </w:rPr>
-        <w:t>;</w:t>
-      </w:r>
-      <w:r>
-        <w:rPr>
-          <w:sz w:val="28"/>
-          <w:szCs w:val="28"/>
-          <w:lang w:val="hu-HU"/>
-        </w:rPr>
-        <w:t xml:space="preserve"> napi, heti, havi </w:t>
+        <w:t xml:space="preserve">mikor volt az utolsó backup; napi, heti, havi </w:t>
       </w:r>
       <w:proofErr w:type="spellStart"/>
       <w:r>
@@ -220,23 +269,7 @@
           <w:szCs w:val="28"/>
           <w:lang w:val="hu-HU"/>
         </w:rPr>
-        <w:t xml:space="preserve"> ellenőrzése</w:t>
-      </w:r>
-      <w:r>
-        <w:rPr>
-          <w:sz w:val="28"/>
-          <w:szCs w:val="28"/>
-          <w:lang w:val="hu-HU"/>
-        </w:rPr>
-        <w:t>;</w:t>
-      </w:r>
-      <w:r>
-        <w:rPr>
-          <w:sz w:val="28"/>
-          <w:szCs w:val="28"/>
-          <w:lang w:val="hu-HU"/>
-        </w:rPr>
-        <w:t xml:space="preserve"> hirtelen backup növekedés ellenőrzése</w:t>
+        <w:t xml:space="preserve"> ellenőrzése; hirtelen backup növekedés ellenőrzése</w:t>
       </w:r>
     </w:p>
     <w:p>
@@ -258,39 +291,7 @@
           <w:szCs w:val="28"/>
           <w:lang w:val="hu-HU"/>
         </w:rPr>
-        <w:t>mennyi hely van a lemezeken</w:t>
-      </w:r>
-      <w:r>
-        <w:rPr>
-          <w:sz w:val="28"/>
-          <w:szCs w:val="28"/>
-          <w:lang w:val="hu-HU"/>
-        </w:rPr>
-        <w:t>;</w:t>
-      </w:r>
-      <w:r>
-        <w:rPr>
-          <w:sz w:val="28"/>
-          <w:szCs w:val="28"/>
-          <w:lang w:val="hu-HU"/>
-        </w:rPr>
-        <w:t xml:space="preserve"> SSD S.M.A.R.T. adatok</w:t>
-      </w:r>
-      <w:r>
-        <w:rPr>
-          <w:sz w:val="28"/>
-          <w:szCs w:val="28"/>
-          <w:lang w:val="hu-HU"/>
-        </w:rPr>
-        <w:t>;</w:t>
-      </w:r>
-      <w:r>
-        <w:rPr>
-          <w:sz w:val="28"/>
-          <w:szCs w:val="28"/>
-          <w:lang w:val="hu-HU"/>
-        </w:rPr>
-        <w:t xml:space="preserve"> ha lefagy egy SSD szóljon</w:t>
+        <w:t>mennyi hely van a lemezeken; SSD S.M.A.R.T. adatok; ha lefagy egy SSD szóljon</w:t>
       </w:r>
     </w:p>
     <w:p>
@@ -362,16 +363,14 @@
         </w:rPr>
         <w:t xml:space="preserve">lehessen dinamikus </w:t>
       </w:r>
-      <w:proofErr w:type="spellStart"/>
-      <w:r>
-        <w:rPr>
-          <w:sz w:val="28"/>
-          <w:szCs w:val="28"/>
-          <w:lang w:val="hu-HU"/>
-        </w:rPr>
-        <w:t>updatelni</w:t>
-      </w:r>
-      <w:proofErr w:type="spellEnd"/>
+      <w:r>
+        <w:rPr>
+          <w:sz w:val="28"/>
+          <w:szCs w:val="28"/>
+          <w:lang w:val="hu-HU"/>
+        </w:rPr>
+        <w:t>frissíteni</w:t>
+      </w:r>
       <w:r>
         <w:rPr>
           <w:sz w:val="28"/>
@@ -428,16 +427,14 @@
         </w:rPr>
         <w:t xml:space="preserve"> felmásolgatni őket minden </w:t>
       </w:r>
-      <w:proofErr w:type="spellStart"/>
-      <w:r>
-        <w:rPr>
-          <w:sz w:val="28"/>
-          <w:szCs w:val="28"/>
-          <w:lang w:val="hu-HU"/>
-        </w:rPr>
-        <w:t>updatnél</w:t>
-      </w:r>
-      <w:proofErr w:type="spellEnd"/>
+      <w:r>
+        <w:rPr>
+          <w:sz w:val="28"/>
+          <w:szCs w:val="28"/>
+          <w:lang w:val="hu-HU"/>
+        </w:rPr>
+        <w:t>frissítésnél</w:t>
+      </w:r>
     </w:p>
     <w:p>
       <w:pPr>
@@ -499,6 +496,1006 @@
           <w:lang w:val="hu-HU"/>
         </w:rPr>
         <w:t>login a felülethez</w:t>
+      </w:r>
+    </w:p>
+    <w:p>
+      <w:pPr>
+        <w:pStyle w:val="Listaszerbekezds"/>
+        <w:rPr>
+          <w:sz w:val="28"/>
+          <w:szCs w:val="28"/>
+          <w:lang w:val="hu-HU"/>
+        </w:rPr>
+      </w:pPr>
+    </w:p>
+    <w:p>
+      <w:pPr>
+        <w:rPr>
+          <w:sz w:val="28"/>
+          <w:szCs w:val="28"/>
+          <w:lang w:val="hu-HU"/>
+        </w:rPr>
+      </w:pPr>
+      <w:r>
+        <w:rPr>
+          <w:sz w:val="28"/>
+          <w:szCs w:val="28"/>
+          <w:lang w:val="hu-HU"/>
+        </w:rPr>
+        <w:t>A projekt célja, hogy kis- és közepes méretű vállalkozások számára egy nyílt forráskódú</w:t>
+      </w:r>
+      <w:r>
+        <w:rPr>
+          <w:sz w:val="28"/>
+          <w:szCs w:val="28"/>
+          <w:lang w:val="hu-HU"/>
+        </w:rPr>
+        <w:t xml:space="preserve">, </w:t>
+      </w:r>
+      <w:r>
+        <w:rPr>
+          <w:sz w:val="28"/>
+          <w:szCs w:val="28"/>
+          <w:lang w:val="hu-HU"/>
+        </w:rPr>
+        <w:t>vagy alacsony költségű</w:t>
+      </w:r>
+      <w:r>
+        <w:rPr>
+          <w:sz w:val="28"/>
+          <w:szCs w:val="28"/>
+          <w:lang w:val="hu-HU"/>
+        </w:rPr>
+        <w:t>,</w:t>
+      </w:r>
+      <w:r>
+        <w:rPr>
+          <w:sz w:val="28"/>
+          <w:szCs w:val="28"/>
+          <w:lang w:val="hu-HU"/>
+        </w:rPr>
+        <w:t xml:space="preserve"> szerverfelügyeleti megoldást nyújtson, amely egyszerre letisztult, könnyen kezelhető és funkciókban gazdag.</w:t>
+      </w:r>
+    </w:p>
+    <w:p>
+      <w:pPr>
+        <w:rPr>
+          <w:sz w:val="28"/>
+          <w:szCs w:val="28"/>
+          <w:lang w:val="hu-HU"/>
+        </w:rPr>
+      </w:pPr>
+      <w:r>
+        <w:rPr>
+          <w:sz w:val="28"/>
+          <w:szCs w:val="28"/>
+          <w:lang w:val="hu-HU"/>
+        </w:rPr>
+        <w:t xml:space="preserve">A következőkben bemutatok </w:t>
+      </w:r>
+      <w:r>
+        <w:rPr>
+          <w:sz w:val="28"/>
+          <w:szCs w:val="28"/>
+          <w:lang w:val="hu-HU"/>
+        </w:rPr>
+        <w:t>p</w:t>
+      </w:r>
+      <w:r>
+        <w:rPr>
+          <w:sz w:val="28"/>
+          <w:szCs w:val="28"/>
+          <w:lang w:val="hu-HU"/>
+        </w:rPr>
+        <w:t>ár hasonló alkalmazást, amik beleillenek a projektem témájába és mind jó megoldást biztosítanak adott felhasználási esetekre.</w:t>
+      </w:r>
+    </w:p>
+    <w:p>
+      <w:pPr>
+        <w:rPr>
+          <w:sz w:val="28"/>
+          <w:szCs w:val="28"/>
+          <w:lang w:val="hu-HU"/>
+        </w:rPr>
+      </w:pPr>
+      <w:r>
+        <w:rPr>
+          <w:sz w:val="28"/>
+          <w:szCs w:val="28"/>
+          <w:lang w:val="hu-HU"/>
+        </w:rPr>
+        <w:br w:type="page"/>
+      </w:r>
+    </w:p>
+    <w:p>
+      <w:pPr>
+        <w:rPr>
+          <w:sz w:val="28"/>
+          <w:szCs w:val="28"/>
+          <w:lang w:val="hu-HU"/>
+        </w:rPr>
+      </w:pPr>
+      <w:proofErr w:type="spellStart"/>
+      <w:r>
+        <w:rPr>
+          <w:sz w:val="28"/>
+          <w:szCs w:val="28"/>
+          <w:lang w:val="hu-HU"/>
+        </w:rPr>
+        <w:lastRenderedPageBreak/>
+        <w:t>SolarWinds</w:t>
+      </w:r>
+      <w:proofErr w:type="spellEnd"/>
+    </w:p>
+    <w:p>
+      <w:pPr>
+        <w:pStyle w:val="Listaszerbekezds"/>
+        <w:numPr>
+          <w:ilvl w:val="0"/>
+          <w:numId w:val="1"/>
+        </w:numPr>
+        <w:rPr>
+          <w:sz w:val="28"/>
+          <w:szCs w:val="28"/>
+          <w:lang w:val="hu-HU"/>
+        </w:rPr>
+      </w:pPr>
+      <w:r>
+        <w:rPr>
+          <w:sz w:val="28"/>
+          <w:szCs w:val="28"/>
+          <w:lang w:val="hu-HU"/>
+        </w:rPr>
+        <w:t>felhő</w:t>
+      </w:r>
+      <w:r>
+        <w:rPr>
+          <w:sz w:val="28"/>
+          <w:szCs w:val="28"/>
+          <w:lang w:val="hu-HU"/>
+        </w:rPr>
+        <w:t xml:space="preserve"> alapú</w:t>
+      </w:r>
+    </w:p>
+    <w:p>
+      <w:pPr>
+        <w:pStyle w:val="Listaszerbekezds"/>
+        <w:numPr>
+          <w:ilvl w:val="0"/>
+          <w:numId w:val="1"/>
+        </w:numPr>
+        <w:rPr>
+          <w:sz w:val="28"/>
+          <w:szCs w:val="28"/>
+          <w:lang w:val="hu-HU"/>
+        </w:rPr>
+      </w:pPr>
+      <w:r>
+        <w:rPr>
+          <w:sz w:val="28"/>
+          <w:szCs w:val="28"/>
+          <w:lang w:val="hu-HU"/>
+        </w:rPr>
+        <w:t xml:space="preserve">fizetős </w:t>
+      </w:r>
+      <w:r>
+        <w:rPr>
+          <w:sz w:val="28"/>
+          <w:szCs w:val="28"/>
+        </w:rPr>
+        <w:t>/server /</w:t>
+      </w:r>
+      <w:r>
+        <w:rPr>
+          <w:sz w:val="28"/>
+          <w:szCs w:val="28"/>
+        </w:rPr>
+        <w:t>adatmennyiség</w:t>
+      </w:r>
+      <w:r>
+        <w:rPr>
+          <w:sz w:val="28"/>
+          <w:szCs w:val="28"/>
+          <w:lang w:val="hu-HU"/>
+        </w:rPr>
+        <w:t xml:space="preserve"> </w:t>
+      </w:r>
+      <w:r>
+        <w:rPr>
+          <w:sz w:val="28"/>
+          <w:szCs w:val="28"/>
+        </w:rPr>
+        <w:t>/stb</w:t>
+      </w:r>
+      <w:r>
+        <w:rPr>
+          <w:sz w:val="28"/>
+          <w:szCs w:val="28"/>
+        </w:rPr>
+        <w:t>, kissebb cégeknek kevésbé elérhető</w:t>
+      </w:r>
+    </w:p>
+    <w:p>
+      <w:pPr>
+        <w:pStyle w:val="Listaszerbekezds"/>
+        <w:numPr>
+          <w:ilvl w:val="0"/>
+          <w:numId w:val="1"/>
+        </w:numPr>
+        <w:rPr>
+          <w:sz w:val="28"/>
+          <w:szCs w:val="28"/>
+          <w:lang w:val="hu-HU"/>
+        </w:rPr>
+      </w:pPr>
+      <w:r>
+        <w:rPr>
+          <w:sz w:val="28"/>
+          <w:szCs w:val="28"/>
+          <w:lang w:val="hu-HU"/>
+        </w:rPr>
+        <w:t xml:space="preserve">bizonyos esetekben </w:t>
+      </w:r>
+      <w:r>
+        <w:rPr>
+          <w:sz w:val="28"/>
+          <w:szCs w:val="28"/>
+          <w:lang w:val="hu-HU"/>
+        </w:rPr>
+        <w:t xml:space="preserve">manuálisan kell </w:t>
+      </w:r>
+      <w:proofErr w:type="spellStart"/>
+      <w:r>
+        <w:rPr>
+          <w:sz w:val="28"/>
+          <w:szCs w:val="28"/>
+          <w:lang w:val="hu-HU"/>
+        </w:rPr>
+        <w:t>updatelni</w:t>
+      </w:r>
+      <w:proofErr w:type="spellEnd"/>
+      <w:r>
+        <w:rPr>
+          <w:sz w:val="28"/>
+          <w:szCs w:val="28"/>
+          <w:lang w:val="hu-HU"/>
+        </w:rPr>
+        <w:t xml:space="preserve"> az </w:t>
+      </w:r>
+      <w:proofErr w:type="spellStart"/>
+      <w:r>
+        <w:rPr>
+          <w:sz w:val="28"/>
+          <w:szCs w:val="28"/>
+          <w:lang w:val="hu-HU"/>
+        </w:rPr>
+        <w:t>agenteket</w:t>
+      </w:r>
+      <w:proofErr w:type="spellEnd"/>
+      <w:r>
+        <w:rPr>
+          <w:sz w:val="28"/>
+          <w:szCs w:val="28"/>
+          <w:lang w:val="hu-HU"/>
+        </w:rPr>
+        <w:t xml:space="preserve"> a szervereken</w:t>
+      </w:r>
+    </w:p>
+    <w:p>
+      <w:pPr>
+        <w:pStyle w:val="Listaszerbekezds"/>
+        <w:numPr>
+          <w:ilvl w:val="0"/>
+          <w:numId w:val="1"/>
+        </w:numPr>
+        <w:rPr>
+          <w:sz w:val="28"/>
+          <w:szCs w:val="28"/>
+          <w:lang w:val="hu-HU"/>
+        </w:rPr>
+      </w:pPr>
+      <w:r>
+        <w:rPr>
+          <w:sz w:val="28"/>
+          <w:szCs w:val="28"/>
+          <w:lang w:val="hu-HU"/>
+        </w:rPr>
+        <w:t>komplex UI, sok idő betanulni a használatát</w:t>
+      </w:r>
+    </w:p>
+    <w:p>
+      <w:pPr>
+        <w:rPr>
+          <w:sz w:val="28"/>
+          <w:szCs w:val="28"/>
+          <w:lang w:val="hu-HU"/>
+        </w:rPr>
+      </w:pPr>
+      <w:r>
+        <w:rPr>
+          <w:sz w:val="28"/>
+          <w:szCs w:val="28"/>
+          <w:lang w:val="hu-HU"/>
+        </w:rPr>
+        <w:t>Microsoft SCOM</w:t>
+      </w:r>
+    </w:p>
+    <w:p>
+      <w:pPr>
+        <w:pStyle w:val="Listaszerbekezds"/>
+        <w:numPr>
+          <w:ilvl w:val="0"/>
+          <w:numId w:val="1"/>
+        </w:numPr>
+        <w:rPr>
+          <w:sz w:val="28"/>
+          <w:szCs w:val="28"/>
+          <w:lang w:val="hu-HU"/>
+        </w:rPr>
+      </w:pPr>
+      <w:r>
+        <w:rPr>
+          <w:sz w:val="28"/>
+          <w:szCs w:val="28"/>
+          <w:lang w:val="hu-HU"/>
+        </w:rPr>
+        <w:t>komplex folyamat egy server beállítása</w:t>
+      </w:r>
+    </w:p>
+    <w:p>
+      <w:pPr>
+        <w:pStyle w:val="Listaszerbekezds"/>
+        <w:numPr>
+          <w:ilvl w:val="0"/>
+          <w:numId w:val="1"/>
+        </w:numPr>
+        <w:rPr>
+          <w:sz w:val="28"/>
+          <w:szCs w:val="28"/>
+          <w:lang w:val="hu-HU"/>
+        </w:rPr>
+      </w:pPr>
+      <w:r>
+        <w:rPr>
+          <w:sz w:val="28"/>
+          <w:szCs w:val="28"/>
+          <w:lang w:val="hu-HU"/>
+        </w:rPr>
+        <w:t>nagyon jól támogatja a Windows alapú technológiákat</w:t>
+      </w:r>
+      <w:r>
+        <w:rPr>
+          <w:sz w:val="28"/>
+          <w:szCs w:val="28"/>
+          <w:lang w:val="hu-HU"/>
+        </w:rPr>
+        <w:t>,</w:t>
+      </w:r>
+      <w:r>
+        <w:rPr>
+          <w:sz w:val="28"/>
+          <w:szCs w:val="28"/>
+          <w:lang w:val="hu-HU"/>
+        </w:rPr>
+        <w:t xml:space="preserve"> </w:t>
+      </w:r>
+      <w:r>
+        <w:rPr>
+          <w:sz w:val="28"/>
+          <w:szCs w:val="28"/>
+          <w:lang w:val="hu-HU"/>
+        </w:rPr>
+        <w:t xml:space="preserve">bár </w:t>
+      </w:r>
+      <w:r>
+        <w:rPr>
+          <w:sz w:val="28"/>
+          <w:szCs w:val="28"/>
+          <w:lang w:val="hu-HU"/>
+        </w:rPr>
+        <w:t xml:space="preserve">a nem </w:t>
+      </w:r>
+      <w:r>
+        <w:rPr>
+          <w:sz w:val="28"/>
+          <w:szCs w:val="28"/>
+          <w:lang w:val="hu-HU"/>
+        </w:rPr>
+        <w:t>M</w:t>
+      </w:r>
+      <w:r>
+        <w:rPr>
+          <w:sz w:val="28"/>
+          <w:szCs w:val="28"/>
+          <w:lang w:val="hu-HU"/>
+        </w:rPr>
+        <w:t>icrosoft technológiákat kevésbé vagy további költségekbe kerül ezek integritása</w:t>
+      </w:r>
+    </w:p>
+    <w:p>
+      <w:pPr>
+        <w:pStyle w:val="Listaszerbekezds"/>
+        <w:numPr>
+          <w:ilvl w:val="0"/>
+          <w:numId w:val="1"/>
+        </w:numPr>
+        <w:rPr>
+          <w:sz w:val="28"/>
+          <w:szCs w:val="28"/>
+          <w:lang w:val="hu-HU"/>
+        </w:rPr>
+      </w:pPr>
+      <w:r>
+        <w:rPr>
+          <w:sz w:val="28"/>
+          <w:szCs w:val="28"/>
+          <w:lang w:val="hu-HU"/>
+        </w:rPr>
+        <w:t>erőforrás igényes, szükséges lehet a használatához egy dedikált szerver</w:t>
+      </w:r>
+    </w:p>
+    <w:p>
+      <w:pPr>
+        <w:pStyle w:val="Listaszerbekezds"/>
+        <w:numPr>
+          <w:ilvl w:val="0"/>
+          <w:numId w:val="1"/>
+        </w:numPr>
+        <w:rPr>
+          <w:sz w:val="28"/>
+          <w:szCs w:val="28"/>
+          <w:lang w:val="hu-HU"/>
+        </w:rPr>
+      </w:pPr>
+      <w:r>
+        <w:rPr>
+          <w:sz w:val="28"/>
+          <w:szCs w:val="28"/>
+          <w:lang w:val="hu-HU"/>
+        </w:rPr>
+        <w:t>100</w:t>
+      </w:r>
+      <w:r>
+        <w:rPr>
+          <w:sz w:val="28"/>
+          <w:szCs w:val="28"/>
+        </w:rPr>
+        <w:t>+</w:t>
+      </w:r>
+      <w:r>
+        <w:rPr>
+          <w:sz w:val="28"/>
+          <w:szCs w:val="28"/>
+          <w:lang w:val="hu-HU"/>
+        </w:rPr>
+        <w:t xml:space="preserve"> szervernél </w:t>
+      </w:r>
+      <w:r>
+        <w:rPr>
+          <w:sz w:val="28"/>
+          <w:szCs w:val="28"/>
+          <w:lang w:val="hu-HU"/>
+        </w:rPr>
+        <w:t xml:space="preserve">már el </w:t>
+      </w:r>
+      <w:r>
+        <w:rPr>
+          <w:sz w:val="28"/>
+          <w:szCs w:val="28"/>
+          <w:lang w:val="hu-HU"/>
+        </w:rPr>
+        <w:t>lehetne gondolkodni rajta</w:t>
+      </w:r>
+    </w:p>
+    <w:p>
+      <w:pPr>
+        <w:rPr>
+          <w:sz w:val="28"/>
+          <w:szCs w:val="28"/>
+          <w:lang w:val="hu-HU"/>
+        </w:rPr>
+      </w:pPr>
+      <w:proofErr w:type="spellStart"/>
+      <w:r>
+        <w:rPr>
+          <w:sz w:val="28"/>
+          <w:szCs w:val="28"/>
+          <w:lang w:val="hu-HU"/>
+        </w:rPr>
+        <w:t>Zabbix</w:t>
+      </w:r>
+      <w:proofErr w:type="spellEnd"/>
+    </w:p>
+    <w:p>
+      <w:pPr>
+        <w:pStyle w:val="Listaszerbekezds"/>
+        <w:numPr>
+          <w:ilvl w:val="0"/>
+          <w:numId w:val="1"/>
+        </w:numPr>
+        <w:rPr>
+          <w:sz w:val="28"/>
+          <w:szCs w:val="28"/>
+          <w:lang w:val="hu-HU"/>
+        </w:rPr>
+      </w:pPr>
+      <w:r>
+        <w:rPr>
+          <w:sz w:val="28"/>
+          <w:szCs w:val="28"/>
+          <w:lang w:val="hu-HU"/>
+        </w:rPr>
+        <w:t>nyílt forráskódú</w:t>
+      </w:r>
+      <w:r>
+        <w:rPr>
+          <w:sz w:val="28"/>
+          <w:szCs w:val="28"/>
+          <w:lang w:val="hu-HU"/>
+        </w:rPr>
+        <w:t>,</w:t>
+      </w:r>
+      <w:r>
+        <w:rPr>
+          <w:sz w:val="28"/>
+          <w:szCs w:val="28"/>
+          <w:lang w:val="hu-HU"/>
+        </w:rPr>
+        <w:t xml:space="preserve"> nagy közösséggel</w:t>
+      </w:r>
+    </w:p>
+    <w:p>
+      <w:pPr>
+        <w:pStyle w:val="Listaszerbekezds"/>
+        <w:numPr>
+          <w:ilvl w:val="0"/>
+          <w:numId w:val="1"/>
+        </w:numPr>
+        <w:rPr>
+          <w:sz w:val="28"/>
+          <w:szCs w:val="28"/>
+          <w:lang w:val="hu-HU"/>
+        </w:rPr>
+      </w:pPr>
+      <w:r>
+        <w:rPr>
+          <w:sz w:val="28"/>
+          <w:szCs w:val="28"/>
+          <w:lang w:val="hu-HU"/>
+        </w:rPr>
+        <w:t>kevés a funkcionalitás adat reprezentálás terén</w:t>
+      </w:r>
+      <w:r>
+        <w:rPr>
+          <w:sz w:val="28"/>
+          <w:szCs w:val="28"/>
+          <w:lang w:val="hu-HU"/>
+        </w:rPr>
+        <w:t>, de van sms küldés</w:t>
+      </w:r>
+    </w:p>
+    <w:p>
+      <w:pPr>
+        <w:pStyle w:val="Listaszerbekezds"/>
+        <w:numPr>
+          <w:ilvl w:val="0"/>
+          <w:numId w:val="1"/>
+        </w:numPr>
+        <w:rPr>
+          <w:sz w:val="28"/>
+          <w:szCs w:val="28"/>
+          <w:lang w:val="hu-HU"/>
+        </w:rPr>
+      </w:pPr>
+      <w:r>
+        <w:rPr>
+          <w:sz w:val="28"/>
+          <w:szCs w:val="28"/>
+          <w:lang w:val="hu-HU"/>
+        </w:rPr>
+        <w:t>m</w:t>
+      </w:r>
+      <w:r>
+        <w:rPr>
+          <w:sz w:val="28"/>
+          <w:szCs w:val="28"/>
+          <w:lang w:val="hu-HU"/>
+        </w:rPr>
+        <w:t>eredek tanulási görbe kezdőknek</w:t>
+      </w:r>
+    </w:p>
+    <w:p>
+      <w:pPr>
+        <w:rPr>
+          <w:sz w:val="28"/>
+          <w:szCs w:val="28"/>
+          <w:lang w:val="hu-HU"/>
+        </w:rPr>
+      </w:pPr>
+      <w:r>
+        <w:rPr>
+          <w:sz w:val="28"/>
+          <w:szCs w:val="28"/>
+          <w:lang w:val="hu-HU"/>
+        </w:rPr>
+        <w:t>Prometheus</w:t>
+      </w:r>
+    </w:p>
+    <w:p>
+      <w:pPr>
+        <w:pStyle w:val="Listaszerbekezds"/>
+        <w:numPr>
+          <w:ilvl w:val="0"/>
+          <w:numId w:val="1"/>
+        </w:numPr>
+        <w:rPr>
+          <w:sz w:val="28"/>
+          <w:szCs w:val="28"/>
+          <w:lang w:val="hu-HU"/>
+        </w:rPr>
+      </w:pPr>
+      <w:r>
+        <w:rPr>
+          <w:sz w:val="28"/>
+          <w:szCs w:val="28"/>
+          <w:lang w:val="hu-HU"/>
+        </w:rPr>
+        <w:t>nyílt forráskódú, felhő alapú</w:t>
+      </w:r>
+      <w:r>
+        <w:rPr>
+          <w:sz w:val="28"/>
+          <w:szCs w:val="28"/>
+          <w:lang w:val="hu-HU"/>
+        </w:rPr>
+        <w:t>,</w:t>
+      </w:r>
+      <w:r>
+        <w:rPr>
+          <w:sz w:val="28"/>
+          <w:szCs w:val="28"/>
+          <w:lang w:val="hu-HU"/>
+        </w:rPr>
+        <w:t xml:space="preserve"> </w:t>
+      </w:r>
+      <w:r>
+        <w:rPr>
+          <w:sz w:val="28"/>
+          <w:szCs w:val="28"/>
+          <w:lang w:val="hu-HU"/>
+        </w:rPr>
+        <w:t>idősoros adatbázis</w:t>
+      </w:r>
+    </w:p>
+    <w:p>
+      <w:pPr>
+        <w:pStyle w:val="Listaszerbekezds"/>
+        <w:numPr>
+          <w:ilvl w:val="0"/>
+          <w:numId w:val="1"/>
+        </w:numPr>
+        <w:rPr>
+          <w:sz w:val="28"/>
+          <w:szCs w:val="28"/>
+          <w:lang w:val="hu-HU"/>
+        </w:rPr>
+      </w:pPr>
+      <w:r>
+        <w:rPr>
+          <w:sz w:val="28"/>
+          <w:szCs w:val="28"/>
+          <w:lang w:val="hu-HU"/>
+        </w:rPr>
+        <w:t xml:space="preserve">jól integrál </w:t>
+      </w:r>
+      <w:proofErr w:type="spellStart"/>
+      <w:r>
+        <w:rPr>
+          <w:sz w:val="28"/>
+          <w:szCs w:val="28"/>
+          <w:lang w:val="hu-HU"/>
+        </w:rPr>
+        <w:t>Kubernetes</w:t>
+      </w:r>
+      <w:proofErr w:type="spellEnd"/>
+      <w:r>
+        <w:rPr>
+          <w:sz w:val="28"/>
+          <w:szCs w:val="28"/>
+          <w:lang w:val="hu-HU"/>
+        </w:rPr>
+        <w:t xml:space="preserve"> megoldásokkal</w:t>
+      </w:r>
+    </w:p>
+    <w:p>
+      <w:pPr>
+        <w:rPr>
+          <w:sz w:val="28"/>
+          <w:szCs w:val="28"/>
+          <w:lang w:val="hu-HU"/>
+        </w:rPr>
+      </w:pPr>
+      <w:proofErr w:type="spellStart"/>
+      <w:r>
+        <w:rPr>
+          <w:sz w:val="28"/>
+          <w:szCs w:val="28"/>
+          <w:lang w:val="hu-HU"/>
+        </w:rPr>
+        <w:t>Paessler</w:t>
+      </w:r>
+      <w:proofErr w:type="spellEnd"/>
+      <w:r>
+        <w:rPr>
+          <w:sz w:val="28"/>
+          <w:szCs w:val="28"/>
+          <w:lang w:val="hu-HU"/>
+        </w:rPr>
+        <w:t xml:space="preserve"> PRTG</w:t>
+      </w:r>
+    </w:p>
+    <w:p>
+      <w:pPr>
+        <w:pStyle w:val="Listaszerbekezds"/>
+        <w:numPr>
+          <w:ilvl w:val="0"/>
+          <w:numId w:val="1"/>
+        </w:numPr>
+        <w:rPr>
+          <w:sz w:val="28"/>
+          <w:szCs w:val="28"/>
+          <w:lang w:val="hu-HU"/>
+        </w:rPr>
+      </w:pPr>
+      <w:r>
+        <w:rPr>
+          <w:sz w:val="28"/>
+          <w:szCs w:val="28"/>
+          <w:lang w:val="hu-HU"/>
+        </w:rPr>
+        <w:t>szenzor alapú ellenőrzés</w:t>
+      </w:r>
+    </w:p>
+    <w:p>
+      <w:pPr>
+        <w:pStyle w:val="Listaszerbekezds"/>
+        <w:numPr>
+          <w:ilvl w:val="0"/>
+          <w:numId w:val="1"/>
+        </w:numPr>
+        <w:rPr>
+          <w:sz w:val="28"/>
+          <w:szCs w:val="28"/>
+          <w:lang w:val="hu-HU"/>
+        </w:rPr>
+      </w:pPr>
+      <w:r>
+        <w:rPr>
+          <w:sz w:val="28"/>
+          <w:szCs w:val="28"/>
+          <w:lang w:val="hu-HU"/>
+        </w:rPr>
+        <w:t>csak azért fizetsz, amit használsz</w:t>
+      </w:r>
+      <w:r>
+        <w:rPr>
+          <w:sz w:val="28"/>
+          <w:szCs w:val="28"/>
+          <w:lang w:val="hu-HU"/>
+        </w:rPr>
+        <w:t>,</w:t>
+      </w:r>
+      <w:r>
+        <w:rPr>
+          <w:sz w:val="28"/>
+          <w:szCs w:val="28"/>
+          <w:lang w:val="hu-HU"/>
+        </w:rPr>
+        <w:t xml:space="preserve"> bár</w:t>
+      </w:r>
+      <w:r>
+        <w:rPr>
+          <w:sz w:val="28"/>
+          <w:szCs w:val="28"/>
+          <w:lang w:val="hu-HU"/>
+        </w:rPr>
+        <w:t xml:space="preserve"> </w:t>
+      </w:r>
+      <w:r>
+        <w:rPr>
+          <w:sz w:val="28"/>
+          <w:szCs w:val="28"/>
+          <w:lang w:val="hu-HU"/>
+        </w:rPr>
+        <w:t>a kezdő csomagok nem előnyösek</w:t>
+      </w:r>
+    </w:p>
+    <w:p>
+      <w:pPr>
+        <w:pStyle w:val="Listaszerbekezds"/>
+        <w:numPr>
+          <w:ilvl w:val="0"/>
+          <w:numId w:val="1"/>
+        </w:numPr>
+        <w:rPr>
+          <w:sz w:val="28"/>
+          <w:szCs w:val="28"/>
+          <w:lang w:val="hu-HU"/>
+        </w:rPr>
+      </w:pPr>
+      <w:r>
+        <w:rPr>
+          <w:sz w:val="28"/>
+          <w:szCs w:val="28"/>
+          <w:lang w:val="hu-HU"/>
+        </w:rPr>
+        <w:t>könnyen beállítható</w:t>
+      </w:r>
+    </w:p>
+    <w:p>
+      <w:pPr>
+        <w:rPr>
+          <w:sz w:val="28"/>
+          <w:szCs w:val="28"/>
+          <w:lang w:val="hu-HU"/>
+        </w:rPr>
+      </w:pPr>
+      <w:proofErr w:type="spellStart"/>
+      <w:r>
+        <w:rPr>
+          <w:sz w:val="28"/>
+          <w:szCs w:val="28"/>
+          <w:lang w:val="hu-HU"/>
+        </w:rPr>
+        <w:t>NinjaOne</w:t>
+      </w:r>
+      <w:proofErr w:type="spellEnd"/>
+    </w:p>
+    <w:p>
+      <w:pPr>
+        <w:pStyle w:val="Listaszerbekezds"/>
+        <w:numPr>
+          <w:ilvl w:val="0"/>
+          <w:numId w:val="1"/>
+        </w:numPr>
+        <w:rPr>
+          <w:sz w:val="28"/>
+          <w:szCs w:val="28"/>
+          <w:lang w:val="hu-HU"/>
+        </w:rPr>
+      </w:pPr>
+      <w:r>
+        <w:rPr>
+          <w:sz w:val="28"/>
+          <w:szCs w:val="28"/>
+          <w:lang w:val="hu-HU"/>
+        </w:rPr>
+        <w:t>ideális kisebb vállalatoknak</w:t>
+      </w:r>
+    </w:p>
+    <w:p>
+      <w:pPr>
+        <w:pStyle w:val="Listaszerbekezds"/>
+        <w:numPr>
+          <w:ilvl w:val="0"/>
+          <w:numId w:val="1"/>
+        </w:numPr>
+        <w:rPr>
+          <w:sz w:val="28"/>
+          <w:szCs w:val="28"/>
+          <w:lang w:val="hu-HU"/>
+        </w:rPr>
+      </w:pPr>
+      <w:r>
+        <w:rPr>
+          <w:sz w:val="28"/>
+          <w:szCs w:val="28"/>
+          <w:lang w:val="hu-HU"/>
+        </w:rPr>
+        <w:t>nincs publikus ára, ajánlatot kell kérni, kb. 1 hónap beindítani</w:t>
+      </w:r>
+    </w:p>
+    <w:p>
+      <w:pPr>
+        <w:pStyle w:val="Listaszerbekezds"/>
+        <w:numPr>
+          <w:ilvl w:val="0"/>
+          <w:numId w:val="1"/>
+        </w:numPr>
+        <w:rPr>
+          <w:sz w:val="28"/>
+          <w:szCs w:val="28"/>
+          <w:lang w:val="hu-HU"/>
+        </w:rPr>
+      </w:pPr>
+      <w:r>
+        <w:rPr>
+          <w:sz w:val="28"/>
+          <w:szCs w:val="28"/>
+          <w:lang w:val="hu-HU"/>
+        </w:rPr>
+        <w:t>van nyílt forráskódú verziója</w:t>
+      </w:r>
+    </w:p>
+    <w:p>
+      <w:pPr>
+        <w:rPr>
+          <w:sz w:val="28"/>
+          <w:szCs w:val="28"/>
+          <w:lang w:val="hu-HU"/>
+        </w:rPr>
+      </w:pPr>
+      <w:proofErr w:type="spellStart"/>
+      <w:r>
+        <w:rPr>
+          <w:sz w:val="28"/>
+          <w:szCs w:val="28"/>
+          <w:lang w:val="hu-HU"/>
+        </w:rPr>
+        <w:t>ManageEngine</w:t>
+      </w:r>
+      <w:proofErr w:type="spellEnd"/>
+      <w:r>
+        <w:rPr>
+          <w:sz w:val="28"/>
+          <w:szCs w:val="28"/>
+          <w:lang w:val="hu-HU"/>
+        </w:rPr>
+        <w:t xml:space="preserve"> </w:t>
+      </w:r>
+      <w:proofErr w:type="spellStart"/>
+      <w:r>
+        <w:rPr>
+          <w:sz w:val="28"/>
+          <w:szCs w:val="28"/>
+          <w:lang w:val="hu-HU"/>
+        </w:rPr>
+        <w:t>OpManager</w:t>
+      </w:r>
+      <w:proofErr w:type="spellEnd"/>
+    </w:p>
+    <w:p>
+      <w:pPr>
+        <w:pStyle w:val="Listaszerbekezds"/>
+        <w:numPr>
+          <w:ilvl w:val="0"/>
+          <w:numId w:val="1"/>
+        </w:numPr>
+        <w:rPr>
+          <w:sz w:val="28"/>
+          <w:szCs w:val="28"/>
+          <w:lang w:val="hu-HU"/>
+        </w:rPr>
+      </w:pPr>
+      <w:r>
+        <w:rPr>
+          <w:sz w:val="28"/>
+          <w:szCs w:val="28"/>
+          <w:lang w:val="hu-HU"/>
+        </w:rPr>
+        <w:t>könnyen használható, ideális nem műszaki felhasználók számára</w:t>
+      </w:r>
+    </w:p>
+    <w:p>
+      <w:pPr>
+        <w:pStyle w:val="Listaszerbekezds"/>
+        <w:numPr>
+          <w:ilvl w:val="0"/>
+          <w:numId w:val="1"/>
+        </w:numPr>
+        <w:rPr>
+          <w:sz w:val="28"/>
+          <w:szCs w:val="28"/>
+          <w:lang w:val="hu-HU"/>
+        </w:rPr>
+      </w:pPr>
+      <w:r>
+        <w:rPr>
+          <w:sz w:val="28"/>
+          <w:szCs w:val="28"/>
+          <w:lang w:val="hu-HU"/>
+        </w:rPr>
+        <w:t>kis vállalatok számára, akiknek egyszerű felügyeleti eszközre van szüksége</w:t>
       </w:r>
     </w:p>
     <w:sectPr>
@@ -514,6 +1511,751 @@
 <file path=word/numbering.xml><?xml version="1.0" encoding="utf-8"?>
 <w:numbering xmlns:wpc="http://schemas.microsoft.com/office/word/2010/wordprocessingCanvas" xmlns:cx="http://schemas.microsoft.com/office/drawing/2014/chartex" xmlns:cx1="http://schemas.microsoft.com/office/drawing/2015/9/8/chartex" xmlns:cx2="http://schemas.microsoft.com/office/drawing/2015/10/21/chartex" xmlns:cx3="http://schemas.microsoft.com/office/drawing/2016/5/9/chartex" xmlns:cx4="http://schemas.microsoft.com/office/drawing/2016/5/10/chartex" xmlns:cx5="http://schemas.microsoft.com/office/drawing/2016/5/11/chartex" xmlns:cx6="http://schemas.microsoft.com/office/drawing/2016/5/12/chartex" xmlns:cx7="http://schemas.microsoft.com/office/drawing/2016/5/13/chartex" xmlns:cx8="http://schemas.microsoft.com/office/drawing/2016/5/14/chartex" xmlns:mc="http://schemas.openxmlformats.org/markup-compatibility/2006" xmlns:aink="http://schemas.microsoft.com/office/drawing/2016/ink" xmlns:am3d="http://schemas.microsoft.com/office/drawing/2017/model3d" xmlns:o="urn:schemas-microsoft-com:office:office" xmlns:r="http://schemas.openxmlformats.org/officeDocument/2006/relationships" xmlns:m="http://schemas.openxmlformats.org/officeDocument/2006/math" xmlns:v="urn:schemas-microsoft-com:vml" xmlns:wp14="http://schemas.microsoft.com/office/word/2010/wordprocessingDrawing" xmlns:wp="http://schemas.openxmlformats.org/drawingml/2006/wordprocessingDrawing" xmlns:w10="urn:schemas-microsoft-com:office:word" xmlns:w="http://schemas.openxmlformats.org/wordprocessingml/2006/main" xmlns:w14="http://schemas.microsoft.com/office/word/2010/wordml" xmlns:w15="http://schemas.microsoft.com/office/word/2012/wordml" xmlns:w16cex="http://schemas.microsoft.com/office/word/2018/wordml/cex" xmlns:w16cid="http://schemas.microsoft.com/office/word/2016/wordml/cid" xmlns:w16="http://schemas.microsoft.com/office/word/2018/wordml" xmlns:w16sdtdh="http://schemas.microsoft.com/office/word/2020/wordml/sdtdatahash" xmlns:w16se="http://schemas.microsoft.com/office/word/2015/wordml/symex" xmlns:wpg="http://schemas.microsoft.com/office/word/2010/wordprocessingGroup" xmlns:wpi="http://schemas.microsoft.com/office/word/2010/wordprocessingInk" xmlns:wne="http://schemas.microsoft.com/office/word/2006/wordml" xmlns:wps="http://schemas.microsoft.com/office/word/2010/wordprocessingShape" mc:Ignorable="w14 w15 w16se w16cid w16 w16cex w16sdtdh wp14">
   <w:abstractNum w:abstractNumId="0" w15:restartNumberingAfterBreak="0">
+    <w:nsid w:val="4F8868D3"/>
+    <w:multiLevelType w:val="multilevel"/>
+    <w:tmpl w:val="5570006A"/>
+    <w:lvl w:ilvl="0">
+      <w:start w:val="1"/>
+      <w:numFmt w:val="bullet"/>
+      <w:lvlText w:val=""/>
+      <w:lvlJc w:val="left"/>
+      <w:pPr>
+        <w:tabs>
+          <w:tab w:val="num" w:pos="720"/>
+        </w:tabs>
+        <w:ind w:left="720" w:hanging="360"/>
+      </w:pPr>
+      <w:rPr>
+        <w:rFonts w:ascii="Symbol" w:hAnsi="Symbol" w:hint="default"/>
+        <w:sz w:val="20"/>
+      </w:rPr>
+    </w:lvl>
+    <w:lvl w:ilvl="1">
+      <w:start w:val="1"/>
+      <w:numFmt w:val="bullet"/>
+      <w:lvlText w:val="o"/>
+      <w:lvlJc w:val="left"/>
+      <w:pPr>
+        <w:tabs>
+          <w:tab w:val="num" w:pos="1440"/>
+        </w:tabs>
+        <w:ind w:left="1440" w:hanging="360"/>
+      </w:pPr>
+      <w:rPr>
+        <w:rFonts w:ascii="Courier New" w:hAnsi="Courier New" w:hint="default"/>
+        <w:sz w:val="20"/>
+      </w:rPr>
+    </w:lvl>
+    <w:lvl w:ilvl="2" w:tentative="1">
+      <w:start w:val="1"/>
+      <w:numFmt w:val="bullet"/>
+      <w:lvlText w:val=""/>
+      <w:lvlJc w:val="left"/>
+      <w:pPr>
+        <w:tabs>
+          <w:tab w:val="num" w:pos="2160"/>
+        </w:tabs>
+        <w:ind w:left="2160" w:hanging="360"/>
+      </w:pPr>
+      <w:rPr>
+        <w:rFonts w:ascii="Wingdings" w:hAnsi="Wingdings" w:hint="default"/>
+        <w:sz w:val="20"/>
+      </w:rPr>
+    </w:lvl>
+    <w:lvl w:ilvl="3" w:tentative="1">
+      <w:start w:val="1"/>
+      <w:numFmt w:val="bullet"/>
+      <w:lvlText w:val=""/>
+      <w:lvlJc w:val="left"/>
+      <w:pPr>
+        <w:tabs>
+          <w:tab w:val="num" w:pos="2880"/>
+        </w:tabs>
+        <w:ind w:left="2880" w:hanging="360"/>
+      </w:pPr>
+      <w:rPr>
+        <w:rFonts w:ascii="Wingdings" w:hAnsi="Wingdings" w:hint="default"/>
+        <w:sz w:val="20"/>
+      </w:rPr>
+    </w:lvl>
+    <w:lvl w:ilvl="4" w:tentative="1">
+      <w:start w:val="1"/>
+      <w:numFmt w:val="bullet"/>
+      <w:lvlText w:val=""/>
+      <w:lvlJc w:val="left"/>
+      <w:pPr>
+        <w:tabs>
+          <w:tab w:val="num" w:pos="3600"/>
+        </w:tabs>
+        <w:ind w:left="3600" w:hanging="360"/>
+      </w:pPr>
+      <w:rPr>
+        <w:rFonts w:ascii="Wingdings" w:hAnsi="Wingdings" w:hint="default"/>
+        <w:sz w:val="20"/>
+      </w:rPr>
+    </w:lvl>
+    <w:lvl w:ilvl="5" w:tentative="1">
+      <w:start w:val="1"/>
+      <w:numFmt w:val="bullet"/>
+      <w:lvlText w:val=""/>
+      <w:lvlJc w:val="left"/>
+      <w:pPr>
+        <w:tabs>
+          <w:tab w:val="num" w:pos="4320"/>
+        </w:tabs>
+        <w:ind w:left="4320" w:hanging="360"/>
+      </w:pPr>
+      <w:rPr>
+        <w:rFonts w:ascii="Wingdings" w:hAnsi="Wingdings" w:hint="default"/>
+        <w:sz w:val="20"/>
+      </w:rPr>
+    </w:lvl>
+    <w:lvl w:ilvl="6" w:tentative="1">
+      <w:start w:val="1"/>
+      <w:numFmt w:val="bullet"/>
+      <w:lvlText w:val=""/>
+      <w:lvlJc w:val="left"/>
+      <w:pPr>
+        <w:tabs>
+          <w:tab w:val="num" w:pos="5040"/>
+        </w:tabs>
+        <w:ind w:left="5040" w:hanging="360"/>
+      </w:pPr>
+      <w:rPr>
+        <w:rFonts w:ascii="Wingdings" w:hAnsi="Wingdings" w:hint="default"/>
+        <w:sz w:val="20"/>
+      </w:rPr>
+    </w:lvl>
+    <w:lvl w:ilvl="7" w:tentative="1">
+      <w:start w:val="1"/>
+      <w:numFmt w:val="bullet"/>
+      <w:lvlText w:val=""/>
+      <w:lvlJc w:val="left"/>
+      <w:pPr>
+        <w:tabs>
+          <w:tab w:val="num" w:pos="5760"/>
+        </w:tabs>
+        <w:ind w:left="5760" w:hanging="360"/>
+      </w:pPr>
+      <w:rPr>
+        <w:rFonts w:ascii="Wingdings" w:hAnsi="Wingdings" w:hint="default"/>
+        <w:sz w:val="20"/>
+      </w:rPr>
+    </w:lvl>
+    <w:lvl w:ilvl="8" w:tentative="1">
+      <w:start w:val="1"/>
+      <w:numFmt w:val="bullet"/>
+      <w:lvlText w:val=""/>
+      <w:lvlJc w:val="left"/>
+      <w:pPr>
+        <w:tabs>
+          <w:tab w:val="num" w:pos="6480"/>
+        </w:tabs>
+        <w:ind w:left="6480" w:hanging="360"/>
+      </w:pPr>
+      <w:rPr>
+        <w:rFonts w:ascii="Wingdings" w:hAnsi="Wingdings" w:hint="default"/>
+        <w:sz w:val="20"/>
+      </w:rPr>
+    </w:lvl>
+  </w:abstractNum>
+  <w:abstractNum w:abstractNumId="1" w15:restartNumberingAfterBreak="0">
+    <w:nsid w:val="5A3D1C62"/>
+    <w:multiLevelType w:val="multilevel"/>
+    <w:tmpl w:val="FE6C03C0"/>
+    <w:lvl w:ilvl="0">
+      <w:start w:val="1"/>
+      <w:numFmt w:val="bullet"/>
+      <w:lvlText w:val=""/>
+      <w:lvlJc w:val="left"/>
+      <w:pPr>
+        <w:tabs>
+          <w:tab w:val="num" w:pos="720"/>
+        </w:tabs>
+        <w:ind w:left="720" w:hanging="360"/>
+      </w:pPr>
+      <w:rPr>
+        <w:rFonts w:ascii="Symbol" w:hAnsi="Symbol" w:hint="default"/>
+        <w:sz w:val="20"/>
+      </w:rPr>
+    </w:lvl>
+    <w:lvl w:ilvl="1">
+      <w:start w:val="1"/>
+      <w:numFmt w:val="bullet"/>
+      <w:lvlText w:val="o"/>
+      <w:lvlJc w:val="left"/>
+      <w:pPr>
+        <w:tabs>
+          <w:tab w:val="num" w:pos="1440"/>
+        </w:tabs>
+        <w:ind w:left="1440" w:hanging="360"/>
+      </w:pPr>
+      <w:rPr>
+        <w:rFonts w:ascii="Courier New" w:hAnsi="Courier New" w:hint="default"/>
+        <w:sz w:val="20"/>
+      </w:rPr>
+    </w:lvl>
+    <w:lvl w:ilvl="2" w:tentative="1">
+      <w:start w:val="1"/>
+      <w:numFmt w:val="bullet"/>
+      <w:lvlText w:val=""/>
+      <w:lvlJc w:val="left"/>
+      <w:pPr>
+        <w:tabs>
+          <w:tab w:val="num" w:pos="2160"/>
+        </w:tabs>
+        <w:ind w:left="2160" w:hanging="360"/>
+      </w:pPr>
+      <w:rPr>
+        <w:rFonts w:ascii="Wingdings" w:hAnsi="Wingdings" w:hint="default"/>
+        <w:sz w:val="20"/>
+      </w:rPr>
+    </w:lvl>
+    <w:lvl w:ilvl="3" w:tentative="1">
+      <w:start w:val="1"/>
+      <w:numFmt w:val="bullet"/>
+      <w:lvlText w:val=""/>
+      <w:lvlJc w:val="left"/>
+      <w:pPr>
+        <w:tabs>
+          <w:tab w:val="num" w:pos="2880"/>
+        </w:tabs>
+        <w:ind w:left="2880" w:hanging="360"/>
+      </w:pPr>
+      <w:rPr>
+        <w:rFonts w:ascii="Wingdings" w:hAnsi="Wingdings" w:hint="default"/>
+        <w:sz w:val="20"/>
+      </w:rPr>
+    </w:lvl>
+    <w:lvl w:ilvl="4" w:tentative="1">
+      <w:start w:val="1"/>
+      <w:numFmt w:val="bullet"/>
+      <w:lvlText w:val=""/>
+      <w:lvlJc w:val="left"/>
+      <w:pPr>
+        <w:tabs>
+          <w:tab w:val="num" w:pos="3600"/>
+        </w:tabs>
+        <w:ind w:left="3600" w:hanging="360"/>
+      </w:pPr>
+      <w:rPr>
+        <w:rFonts w:ascii="Wingdings" w:hAnsi="Wingdings" w:hint="default"/>
+        <w:sz w:val="20"/>
+      </w:rPr>
+    </w:lvl>
+    <w:lvl w:ilvl="5" w:tentative="1">
+      <w:start w:val="1"/>
+      <w:numFmt w:val="bullet"/>
+      <w:lvlText w:val=""/>
+      <w:lvlJc w:val="left"/>
+      <w:pPr>
+        <w:tabs>
+          <w:tab w:val="num" w:pos="4320"/>
+        </w:tabs>
+        <w:ind w:left="4320" w:hanging="360"/>
+      </w:pPr>
+      <w:rPr>
+        <w:rFonts w:ascii="Wingdings" w:hAnsi="Wingdings" w:hint="default"/>
+        <w:sz w:val="20"/>
+      </w:rPr>
+    </w:lvl>
+    <w:lvl w:ilvl="6" w:tentative="1">
+      <w:start w:val="1"/>
+      <w:numFmt w:val="bullet"/>
+      <w:lvlText w:val=""/>
+      <w:lvlJc w:val="left"/>
+      <w:pPr>
+        <w:tabs>
+          <w:tab w:val="num" w:pos="5040"/>
+        </w:tabs>
+        <w:ind w:left="5040" w:hanging="360"/>
+      </w:pPr>
+      <w:rPr>
+        <w:rFonts w:ascii="Wingdings" w:hAnsi="Wingdings" w:hint="default"/>
+        <w:sz w:val="20"/>
+      </w:rPr>
+    </w:lvl>
+    <w:lvl w:ilvl="7" w:tentative="1">
+      <w:start w:val="1"/>
+      <w:numFmt w:val="bullet"/>
+      <w:lvlText w:val=""/>
+      <w:lvlJc w:val="left"/>
+      <w:pPr>
+        <w:tabs>
+          <w:tab w:val="num" w:pos="5760"/>
+        </w:tabs>
+        <w:ind w:left="5760" w:hanging="360"/>
+      </w:pPr>
+      <w:rPr>
+        <w:rFonts w:ascii="Wingdings" w:hAnsi="Wingdings" w:hint="default"/>
+        <w:sz w:val="20"/>
+      </w:rPr>
+    </w:lvl>
+    <w:lvl w:ilvl="8" w:tentative="1">
+      <w:start w:val="1"/>
+      <w:numFmt w:val="bullet"/>
+      <w:lvlText w:val=""/>
+      <w:lvlJc w:val="left"/>
+      <w:pPr>
+        <w:tabs>
+          <w:tab w:val="num" w:pos="6480"/>
+        </w:tabs>
+        <w:ind w:left="6480" w:hanging="360"/>
+      </w:pPr>
+      <w:rPr>
+        <w:rFonts w:ascii="Wingdings" w:hAnsi="Wingdings" w:hint="default"/>
+        <w:sz w:val="20"/>
+      </w:rPr>
+    </w:lvl>
+  </w:abstractNum>
+  <w:abstractNum w:abstractNumId="2" w15:restartNumberingAfterBreak="0">
+    <w:nsid w:val="60F56729"/>
+    <w:multiLevelType w:val="multilevel"/>
+    <w:tmpl w:val="A2145B84"/>
+    <w:lvl w:ilvl="0">
+      <w:start w:val="1"/>
+      <w:numFmt w:val="bullet"/>
+      <w:lvlText w:val=""/>
+      <w:lvlJc w:val="left"/>
+      <w:pPr>
+        <w:tabs>
+          <w:tab w:val="num" w:pos="720"/>
+        </w:tabs>
+        <w:ind w:left="720" w:hanging="360"/>
+      </w:pPr>
+      <w:rPr>
+        <w:rFonts w:ascii="Symbol" w:hAnsi="Symbol" w:hint="default"/>
+        <w:sz w:val="20"/>
+      </w:rPr>
+    </w:lvl>
+    <w:lvl w:ilvl="1">
+      <w:start w:val="1"/>
+      <w:numFmt w:val="bullet"/>
+      <w:lvlText w:val="o"/>
+      <w:lvlJc w:val="left"/>
+      <w:pPr>
+        <w:tabs>
+          <w:tab w:val="num" w:pos="1440"/>
+        </w:tabs>
+        <w:ind w:left="1440" w:hanging="360"/>
+      </w:pPr>
+      <w:rPr>
+        <w:rFonts w:ascii="Courier New" w:hAnsi="Courier New" w:hint="default"/>
+        <w:sz w:val="20"/>
+      </w:rPr>
+    </w:lvl>
+    <w:lvl w:ilvl="2" w:tentative="1">
+      <w:start w:val="1"/>
+      <w:numFmt w:val="bullet"/>
+      <w:lvlText w:val=""/>
+      <w:lvlJc w:val="left"/>
+      <w:pPr>
+        <w:tabs>
+          <w:tab w:val="num" w:pos="2160"/>
+        </w:tabs>
+        <w:ind w:left="2160" w:hanging="360"/>
+      </w:pPr>
+      <w:rPr>
+        <w:rFonts w:ascii="Wingdings" w:hAnsi="Wingdings" w:hint="default"/>
+        <w:sz w:val="20"/>
+      </w:rPr>
+    </w:lvl>
+    <w:lvl w:ilvl="3" w:tentative="1">
+      <w:start w:val="1"/>
+      <w:numFmt w:val="bullet"/>
+      <w:lvlText w:val=""/>
+      <w:lvlJc w:val="left"/>
+      <w:pPr>
+        <w:tabs>
+          <w:tab w:val="num" w:pos="2880"/>
+        </w:tabs>
+        <w:ind w:left="2880" w:hanging="360"/>
+      </w:pPr>
+      <w:rPr>
+        <w:rFonts w:ascii="Wingdings" w:hAnsi="Wingdings" w:hint="default"/>
+        <w:sz w:val="20"/>
+      </w:rPr>
+    </w:lvl>
+    <w:lvl w:ilvl="4" w:tentative="1">
+      <w:start w:val="1"/>
+      <w:numFmt w:val="bullet"/>
+      <w:lvlText w:val=""/>
+      <w:lvlJc w:val="left"/>
+      <w:pPr>
+        <w:tabs>
+          <w:tab w:val="num" w:pos="3600"/>
+        </w:tabs>
+        <w:ind w:left="3600" w:hanging="360"/>
+      </w:pPr>
+      <w:rPr>
+        <w:rFonts w:ascii="Wingdings" w:hAnsi="Wingdings" w:hint="default"/>
+        <w:sz w:val="20"/>
+      </w:rPr>
+    </w:lvl>
+    <w:lvl w:ilvl="5" w:tentative="1">
+      <w:start w:val="1"/>
+      <w:numFmt w:val="bullet"/>
+      <w:lvlText w:val=""/>
+      <w:lvlJc w:val="left"/>
+      <w:pPr>
+        <w:tabs>
+          <w:tab w:val="num" w:pos="4320"/>
+        </w:tabs>
+        <w:ind w:left="4320" w:hanging="360"/>
+      </w:pPr>
+      <w:rPr>
+        <w:rFonts w:ascii="Wingdings" w:hAnsi="Wingdings" w:hint="default"/>
+        <w:sz w:val="20"/>
+      </w:rPr>
+    </w:lvl>
+    <w:lvl w:ilvl="6" w:tentative="1">
+      <w:start w:val="1"/>
+      <w:numFmt w:val="bullet"/>
+      <w:lvlText w:val=""/>
+      <w:lvlJc w:val="left"/>
+      <w:pPr>
+        <w:tabs>
+          <w:tab w:val="num" w:pos="5040"/>
+        </w:tabs>
+        <w:ind w:left="5040" w:hanging="360"/>
+      </w:pPr>
+      <w:rPr>
+        <w:rFonts w:ascii="Wingdings" w:hAnsi="Wingdings" w:hint="default"/>
+        <w:sz w:val="20"/>
+      </w:rPr>
+    </w:lvl>
+    <w:lvl w:ilvl="7" w:tentative="1">
+      <w:start w:val="1"/>
+      <w:numFmt w:val="bullet"/>
+      <w:lvlText w:val=""/>
+      <w:lvlJc w:val="left"/>
+      <w:pPr>
+        <w:tabs>
+          <w:tab w:val="num" w:pos="5760"/>
+        </w:tabs>
+        <w:ind w:left="5760" w:hanging="360"/>
+      </w:pPr>
+      <w:rPr>
+        <w:rFonts w:ascii="Wingdings" w:hAnsi="Wingdings" w:hint="default"/>
+        <w:sz w:val="20"/>
+      </w:rPr>
+    </w:lvl>
+    <w:lvl w:ilvl="8" w:tentative="1">
+      <w:start w:val="1"/>
+      <w:numFmt w:val="bullet"/>
+      <w:lvlText w:val=""/>
+      <w:lvlJc w:val="left"/>
+      <w:pPr>
+        <w:tabs>
+          <w:tab w:val="num" w:pos="6480"/>
+        </w:tabs>
+        <w:ind w:left="6480" w:hanging="360"/>
+      </w:pPr>
+      <w:rPr>
+        <w:rFonts w:ascii="Wingdings" w:hAnsi="Wingdings" w:hint="default"/>
+        <w:sz w:val="20"/>
+      </w:rPr>
+    </w:lvl>
+  </w:abstractNum>
+  <w:abstractNum w:abstractNumId="3" w15:restartNumberingAfterBreak="0">
+    <w:nsid w:val="65B94807"/>
+    <w:multiLevelType w:val="multilevel"/>
+    <w:tmpl w:val="ECB8F2B4"/>
+    <w:lvl w:ilvl="0">
+      <w:start w:val="1"/>
+      <w:numFmt w:val="bullet"/>
+      <w:lvlText w:val=""/>
+      <w:lvlJc w:val="left"/>
+      <w:pPr>
+        <w:tabs>
+          <w:tab w:val="num" w:pos="720"/>
+        </w:tabs>
+        <w:ind w:left="720" w:hanging="360"/>
+      </w:pPr>
+      <w:rPr>
+        <w:rFonts w:ascii="Symbol" w:hAnsi="Symbol" w:hint="default"/>
+        <w:sz w:val="20"/>
+      </w:rPr>
+    </w:lvl>
+    <w:lvl w:ilvl="1">
+      <w:start w:val="1"/>
+      <w:numFmt w:val="bullet"/>
+      <w:lvlText w:val="o"/>
+      <w:lvlJc w:val="left"/>
+      <w:pPr>
+        <w:tabs>
+          <w:tab w:val="num" w:pos="1440"/>
+        </w:tabs>
+        <w:ind w:left="1440" w:hanging="360"/>
+      </w:pPr>
+      <w:rPr>
+        <w:rFonts w:ascii="Courier New" w:hAnsi="Courier New" w:hint="default"/>
+        <w:sz w:val="20"/>
+      </w:rPr>
+    </w:lvl>
+    <w:lvl w:ilvl="2" w:tentative="1">
+      <w:start w:val="1"/>
+      <w:numFmt w:val="bullet"/>
+      <w:lvlText w:val=""/>
+      <w:lvlJc w:val="left"/>
+      <w:pPr>
+        <w:tabs>
+          <w:tab w:val="num" w:pos="2160"/>
+        </w:tabs>
+        <w:ind w:left="2160" w:hanging="360"/>
+      </w:pPr>
+      <w:rPr>
+        <w:rFonts w:ascii="Wingdings" w:hAnsi="Wingdings" w:hint="default"/>
+        <w:sz w:val="20"/>
+      </w:rPr>
+    </w:lvl>
+    <w:lvl w:ilvl="3" w:tentative="1">
+      <w:start w:val="1"/>
+      <w:numFmt w:val="bullet"/>
+      <w:lvlText w:val=""/>
+      <w:lvlJc w:val="left"/>
+      <w:pPr>
+        <w:tabs>
+          <w:tab w:val="num" w:pos="2880"/>
+        </w:tabs>
+        <w:ind w:left="2880" w:hanging="360"/>
+      </w:pPr>
+      <w:rPr>
+        <w:rFonts w:ascii="Wingdings" w:hAnsi="Wingdings" w:hint="default"/>
+        <w:sz w:val="20"/>
+      </w:rPr>
+    </w:lvl>
+    <w:lvl w:ilvl="4" w:tentative="1">
+      <w:start w:val="1"/>
+      <w:numFmt w:val="bullet"/>
+      <w:lvlText w:val=""/>
+      <w:lvlJc w:val="left"/>
+      <w:pPr>
+        <w:tabs>
+          <w:tab w:val="num" w:pos="3600"/>
+        </w:tabs>
+        <w:ind w:left="3600" w:hanging="360"/>
+      </w:pPr>
+      <w:rPr>
+        <w:rFonts w:ascii="Wingdings" w:hAnsi="Wingdings" w:hint="default"/>
+        <w:sz w:val="20"/>
+      </w:rPr>
+    </w:lvl>
+    <w:lvl w:ilvl="5" w:tentative="1">
+      <w:start w:val="1"/>
+      <w:numFmt w:val="bullet"/>
+      <w:lvlText w:val=""/>
+      <w:lvlJc w:val="left"/>
+      <w:pPr>
+        <w:tabs>
+          <w:tab w:val="num" w:pos="4320"/>
+        </w:tabs>
+        <w:ind w:left="4320" w:hanging="360"/>
+      </w:pPr>
+      <w:rPr>
+        <w:rFonts w:ascii="Wingdings" w:hAnsi="Wingdings" w:hint="default"/>
+        <w:sz w:val="20"/>
+      </w:rPr>
+    </w:lvl>
+    <w:lvl w:ilvl="6" w:tentative="1">
+      <w:start w:val="1"/>
+      <w:numFmt w:val="bullet"/>
+      <w:lvlText w:val=""/>
+      <w:lvlJc w:val="left"/>
+      <w:pPr>
+        <w:tabs>
+          <w:tab w:val="num" w:pos="5040"/>
+        </w:tabs>
+        <w:ind w:left="5040" w:hanging="360"/>
+      </w:pPr>
+      <w:rPr>
+        <w:rFonts w:ascii="Wingdings" w:hAnsi="Wingdings" w:hint="default"/>
+        <w:sz w:val="20"/>
+      </w:rPr>
+    </w:lvl>
+    <w:lvl w:ilvl="7" w:tentative="1">
+      <w:start w:val="1"/>
+      <w:numFmt w:val="bullet"/>
+      <w:lvlText w:val=""/>
+      <w:lvlJc w:val="left"/>
+      <w:pPr>
+        <w:tabs>
+          <w:tab w:val="num" w:pos="5760"/>
+        </w:tabs>
+        <w:ind w:left="5760" w:hanging="360"/>
+      </w:pPr>
+      <w:rPr>
+        <w:rFonts w:ascii="Wingdings" w:hAnsi="Wingdings" w:hint="default"/>
+        <w:sz w:val="20"/>
+      </w:rPr>
+    </w:lvl>
+    <w:lvl w:ilvl="8" w:tentative="1">
+      <w:start w:val="1"/>
+      <w:numFmt w:val="bullet"/>
+      <w:lvlText w:val=""/>
+      <w:lvlJc w:val="left"/>
+      <w:pPr>
+        <w:tabs>
+          <w:tab w:val="num" w:pos="6480"/>
+        </w:tabs>
+        <w:ind w:left="6480" w:hanging="360"/>
+      </w:pPr>
+      <w:rPr>
+        <w:rFonts w:ascii="Wingdings" w:hAnsi="Wingdings" w:hint="default"/>
+        <w:sz w:val="20"/>
+      </w:rPr>
+    </w:lvl>
+  </w:abstractNum>
+  <w:abstractNum w:abstractNumId="4" w15:restartNumberingAfterBreak="0">
+    <w:nsid w:val="67364696"/>
+    <w:multiLevelType w:val="multilevel"/>
+    <w:tmpl w:val="38F0A712"/>
+    <w:lvl w:ilvl="0">
+      <w:start w:val="1"/>
+      <w:numFmt w:val="bullet"/>
+      <w:lvlText w:val=""/>
+      <w:lvlJc w:val="left"/>
+      <w:pPr>
+        <w:tabs>
+          <w:tab w:val="num" w:pos="720"/>
+        </w:tabs>
+        <w:ind w:left="720" w:hanging="360"/>
+      </w:pPr>
+      <w:rPr>
+        <w:rFonts w:ascii="Symbol" w:hAnsi="Symbol" w:hint="default"/>
+        <w:sz w:val="20"/>
+      </w:rPr>
+    </w:lvl>
+    <w:lvl w:ilvl="1">
+      <w:start w:val="1"/>
+      <w:numFmt w:val="bullet"/>
+      <w:lvlText w:val="o"/>
+      <w:lvlJc w:val="left"/>
+      <w:pPr>
+        <w:tabs>
+          <w:tab w:val="num" w:pos="1440"/>
+        </w:tabs>
+        <w:ind w:left="1440" w:hanging="360"/>
+      </w:pPr>
+      <w:rPr>
+        <w:rFonts w:ascii="Courier New" w:hAnsi="Courier New" w:hint="default"/>
+        <w:sz w:val="20"/>
+      </w:rPr>
+    </w:lvl>
+    <w:lvl w:ilvl="2" w:tentative="1">
+      <w:start w:val="1"/>
+      <w:numFmt w:val="bullet"/>
+      <w:lvlText w:val=""/>
+      <w:lvlJc w:val="left"/>
+      <w:pPr>
+        <w:tabs>
+          <w:tab w:val="num" w:pos="2160"/>
+        </w:tabs>
+        <w:ind w:left="2160" w:hanging="360"/>
+      </w:pPr>
+      <w:rPr>
+        <w:rFonts w:ascii="Wingdings" w:hAnsi="Wingdings" w:hint="default"/>
+        <w:sz w:val="20"/>
+      </w:rPr>
+    </w:lvl>
+    <w:lvl w:ilvl="3" w:tentative="1">
+      <w:start w:val="1"/>
+      <w:numFmt w:val="bullet"/>
+      <w:lvlText w:val=""/>
+      <w:lvlJc w:val="left"/>
+      <w:pPr>
+        <w:tabs>
+          <w:tab w:val="num" w:pos="2880"/>
+        </w:tabs>
+        <w:ind w:left="2880" w:hanging="360"/>
+      </w:pPr>
+      <w:rPr>
+        <w:rFonts w:ascii="Wingdings" w:hAnsi="Wingdings" w:hint="default"/>
+        <w:sz w:val="20"/>
+      </w:rPr>
+    </w:lvl>
+    <w:lvl w:ilvl="4" w:tentative="1">
+      <w:start w:val="1"/>
+      <w:numFmt w:val="bullet"/>
+      <w:lvlText w:val=""/>
+      <w:lvlJc w:val="left"/>
+      <w:pPr>
+        <w:tabs>
+          <w:tab w:val="num" w:pos="3600"/>
+        </w:tabs>
+        <w:ind w:left="3600" w:hanging="360"/>
+      </w:pPr>
+      <w:rPr>
+        <w:rFonts w:ascii="Wingdings" w:hAnsi="Wingdings" w:hint="default"/>
+        <w:sz w:val="20"/>
+      </w:rPr>
+    </w:lvl>
+    <w:lvl w:ilvl="5" w:tentative="1">
+      <w:start w:val="1"/>
+      <w:numFmt w:val="bullet"/>
+      <w:lvlText w:val=""/>
+      <w:lvlJc w:val="left"/>
+      <w:pPr>
+        <w:tabs>
+          <w:tab w:val="num" w:pos="4320"/>
+        </w:tabs>
+        <w:ind w:left="4320" w:hanging="360"/>
+      </w:pPr>
+      <w:rPr>
+        <w:rFonts w:ascii="Wingdings" w:hAnsi="Wingdings" w:hint="default"/>
+        <w:sz w:val="20"/>
+      </w:rPr>
+    </w:lvl>
+    <w:lvl w:ilvl="6" w:tentative="1">
+      <w:start w:val="1"/>
+      <w:numFmt w:val="bullet"/>
+      <w:lvlText w:val=""/>
+      <w:lvlJc w:val="left"/>
+      <w:pPr>
+        <w:tabs>
+          <w:tab w:val="num" w:pos="5040"/>
+        </w:tabs>
+        <w:ind w:left="5040" w:hanging="360"/>
+      </w:pPr>
+      <w:rPr>
+        <w:rFonts w:ascii="Wingdings" w:hAnsi="Wingdings" w:hint="default"/>
+        <w:sz w:val="20"/>
+      </w:rPr>
+    </w:lvl>
+    <w:lvl w:ilvl="7" w:tentative="1">
+      <w:start w:val="1"/>
+      <w:numFmt w:val="bullet"/>
+      <w:lvlText w:val=""/>
+      <w:lvlJc w:val="left"/>
+      <w:pPr>
+        <w:tabs>
+          <w:tab w:val="num" w:pos="5760"/>
+        </w:tabs>
+        <w:ind w:left="5760" w:hanging="360"/>
+      </w:pPr>
+      <w:rPr>
+        <w:rFonts w:ascii="Wingdings" w:hAnsi="Wingdings" w:hint="default"/>
+        <w:sz w:val="20"/>
+      </w:rPr>
+    </w:lvl>
+    <w:lvl w:ilvl="8" w:tentative="1">
+      <w:start w:val="1"/>
+      <w:numFmt w:val="bullet"/>
+      <w:lvlText w:val=""/>
+      <w:lvlJc w:val="left"/>
+      <w:pPr>
+        <w:tabs>
+          <w:tab w:val="num" w:pos="6480"/>
+        </w:tabs>
+        <w:ind w:left="6480" w:hanging="360"/>
+      </w:pPr>
+      <w:rPr>
+        <w:rFonts w:ascii="Wingdings" w:hAnsi="Wingdings" w:hint="default"/>
+        <w:sz w:val="20"/>
+      </w:rPr>
+    </w:lvl>
+  </w:abstractNum>
+  <w:abstractNum w:abstractNumId="5" w15:restartNumberingAfterBreak="0">
     <w:nsid w:val="6C496B22"/>
     <w:multiLevelType w:val="hybridMultilevel"/>
     <w:tmpl w:val="50BE0E50"/>
@@ -528,7 +2270,7 @@
         <w:rFonts w:ascii="Calibri" w:eastAsiaTheme="minorHAnsi" w:hAnsi="Calibri" w:cs="Calibri" w:hint="default"/>
       </w:rPr>
     </w:lvl>
-    <w:lvl w:ilvl="1" w:tplc="040E0003" w:tentative="1">
+    <w:lvl w:ilvl="1" w:tplc="040E0003">
       <w:start w:val="1"/>
       <w:numFmt w:val="bullet"/>
       <w:lvlText w:val="o"/>
@@ -623,10 +2365,141 @@
       <w:rPr>
         <w:rFonts w:ascii="Wingdings" w:hAnsi="Wingdings" w:hint="default"/>
       </w:rPr>
+    </w:lvl>
+  </w:abstractNum>
+  <w:abstractNum w:abstractNumId="6" w15:restartNumberingAfterBreak="0">
+    <w:nsid w:val="7B570C9D"/>
+    <w:multiLevelType w:val="multilevel"/>
+    <w:tmpl w:val="41C81378"/>
+    <w:lvl w:ilvl="0">
+      <w:start w:val="1"/>
+      <w:numFmt w:val="decimal"/>
+      <w:lvlText w:val="%1."/>
+      <w:lvlJc w:val="left"/>
+      <w:pPr>
+        <w:tabs>
+          <w:tab w:val="num" w:pos="720"/>
+        </w:tabs>
+        <w:ind w:left="720" w:hanging="360"/>
+      </w:pPr>
+    </w:lvl>
+    <w:lvl w:ilvl="1" w:tentative="1">
+      <w:start w:val="1"/>
+      <w:numFmt w:val="decimal"/>
+      <w:lvlText w:val="%2."/>
+      <w:lvlJc w:val="left"/>
+      <w:pPr>
+        <w:tabs>
+          <w:tab w:val="num" w:pos="1440"/>
+        </w:tabs>
+        <w:ind w:left="1440" w:hanging="360"/>
+      </w:pPr>
+    </w:lvl>
+    <w:lvl w:ilvl="2" w:tentative="1">
+      <w:start w:val="1"/>
+      <w:numFmt w:val="decimal"/>
+      <w:lvlText w:val="%3."/>
+      <w:lvlJc w:val="left"/>
+      <w:pPr>
+        <w:tabs>
+          <w:tab w:val="num" w:pos="2160"/>
+        </w:tabs>
+        <w:ind w:left="2160" w:hanging="360"/>
+      </w:pPr>
+    </w:lvl>
+    <w:lvl w:ilvl="3" w:tentative="1">
+      <w:start w:val="1"/>
+      <w:numFmt w:val="decimal"/>
+      <w:lvlText w:val="%4."/>
+      <w:lvlJc w:val="left"/>
+      <w:pPr>
+        <w:tabs>
+          <w:tab w:val="num" w:pos="2880"/>
+        </w:tabs>
+        <w:ind w:left="2880" w:hanging="360"/>
+      </w:pPr>
+    </w:lvl>
+    <w:lvl w:ilvl="4" w:tentative="1">
+      <w:start w:val="1"/>
+      <w:numFmt w:val="decimal"/>
+      <w:lvlText w:val="%5."/>
+      <w:lvlJc w:val="left"/>
+      <w:pPr>
+        <w:tabs>
+          <w:tab w:val="num" w:pos="3600"/>
+        </w:tabs>
+        <w:ind w:left="3600" w:hanging="360"/>
+      </w:pPr>
+    </w:lvl>
+    <w:lvl w:ilvl="5" w:tentative="1">
+      <w:start w:val="1"/>
+      <w:numFmt w:val="decimal"/>
+      <w:lvlText w:val="%6."/>
+      <w:lvlJc w:val="left"/>
+      <w:pPr>
+        <w:tabs>
+          <w:tab w:val="num" w:pos="4320"/>
+        </w:tabs>
+        <w:ind w:left="4320" w:hanging="360"/>
+      </w:pPr>
+    </w:lvl>
+    <w:lvl w:ilvl="6" w:tentative="1">
+      <w:start w:val="1"/>
+      <w:numFmt w:val="decimal"/>
+      <w:lvlText w:val="%7."/>
+      <w:lvlJc w:val="left"/>
+      <w:pPr>
+        <w:tabs>
+          <w:tab w:val="num" w:pos="5040"/>
+        </w:tabs>
+        <w:ind w:left="5040" w:hanging="360"/>
+      </w:pPr>
+    </w:lvl>
+    <w:lvl w:ilvl="7" w:tentative="1">
+      <w:start w:val="1"/>
+      <w:numFmt w:val="decimal"/>
+      <w:lvlText w:val="%8."/>
+      <w:lvlJc w:val="left"/>
+      <w:pPr>
+        <w:tabs>
+          <w:tab w:val="num" w:pos="5760"/>
+        </w:tabs>
+        <w:ind w:left="5760" w:hanging="360"/>
+      </w:pPr>
+    </w:lvl>
+    <w:lvl w:ilvl="8" w:tentative="1">
+      <w:start w:val="1"/>
+      <w:numFmt w:val="decimal"/>
+      <w:lvlText w:val="%9."/>
+      <w:lvlJc w:val="left"/>
+      <w:pPr>
+        <w:tabs>
+          <w:tab w:val="num" w:pos="6480"/>
+        </w:tabs>
+        <w:ind w:left="6480" w:hanging="360"/>
+      </w:pPr>
     </w:lvl>
   </w:abstractNum>
   <w:num w:numId="1">
+    <w:abstractNumId w:val="5"/>
+  </w:num>
+  <w:num w:numId="2">
+    <w:abstractNumId w:val="1"/>
+  </w:num>
+  <w:num w:numId="3">
+    <w:abstractNumId w:val="3"/>
+  </w:num>
+  <w:num w:numId="4">
+    <w:abstractNumId w:val="2"/>
+  </w:num>
+  <w:num w:numId="5">
     <w:abstractNumId w:val="0"/>
+  </w:num>
+  <w:num w:numId="6">
+    <w:abstractNumId w:val="4"/>
+  </w:num>
+  <w:num w:numId="7">
+    <w:abstractNumId w:val="6"/>
   </w:num>
 </w:numbering>
 </file>
@@ -1029,6 +2902,7 @@
   <w:style w:type="paragraph" w:default="1" w:styleId="Norml">
     <w:name w:val="Normal"/>
     <w:qFormat/>
+    <w:rsid w:val="006664CC"/>
     <w:rPr>
       <w:lang w:val="ro-RO"/>
     </w:rPr>
@@ -1105,6 +2979,58 @@
       <w:ind w:left="720"/>
       <w:contextualSpacing/>
     </w:pPr>
+  </w:style>
+  <w:style w:type="paragraph" w:styleId="NormlWeb">
+    <w:name w:val="Normal (Web)"/>
+    <w:basedOn w:val="Norml"/>
+    <w:uiPriority w:val="99"/>
+    <w:semiHidden/>
+    <w:unhideWhenUsed/>
+    <w:rsid w:val="00E402F5"/>
+    <w:pPr>
+      <w:spacing w:before="100" w:beforeAutospacing="1" w:after="100" w:afterAutospacing="1" w:line="240" w:lineRule="auto"/>
+    </w:pPr>
+    <w:rPr>
+      <w:rFonts w:ascii="Times New Roman" w:eastAsia="Times New Roman" w:hAnsi="Times New Roman" w:cs="Times New Roman"/>
+      <w:sz w:val="24"/>
+      <w:szCs w:val="24"/>
+      <w:lang w:val="hu-HU" w:eastAsia="hu-HU"/>
+    </w:rPr>
+  </w:style>
+  <w:style w:type="character" w:styleId="Kiemels2">
+    <w:name w:val="Strong"/>
+    <w:basedOn w:val="Bekezdsalapbettpusa"/>
+    <w:uiPriority w:val="22"/>
+    <w:qFormat/>
+    <w:rsid w:val="00E402F5"/>
+    <w:rPr>
+      <w:b/>
+      <w:bCs/>
+    </w:rPr>
+  </w:style>
+  <w:style w:type="paragraph" w:customStyle="1" w:styleId="my-0">
+    <w:name w:val="my-0"/>
+    <w:basedOn w:val="Norml"/>
+    <w:rsid w:val="002D1FF0"/>
+    <w:pPr>
+      <w:spacing w:before="100" w:beforeAutospacing="1" w:after="100" w:afterAutospacing="1" w:line="240" w:lineRule="auto"/>
+    </w:pPr>
+    <w:rPr>
+      <w:rFonts w:ascii="Times New Roman" w:eastAsia="Times New Roman" w:hAnsi="Times New Roman" w:cs="Times New Roman"/>
+      <w:sz w:val="24"/>
+      <w:szCs w:val="24"/>
+      <w:lang w:val="hu-HU" w:eastAsia="hu-HU"/>
+    </w:rPr>
+  </w:style>
+  <w:style w:type="character" w:customStyle="1" w:styleId="whitespace-nowrap">
+    <w:name w:val="whitespace-nowrap"/>
+    <w:basedOn w:val="Bekezdsalapbettpusa"/>
+    <w:rsid w:val="002D1FF0"/>
+  </w:style>
+  <w:style w:type="character" w:customStyle="1" w:styleId="hoverbg-super">
+    <w:name w:val="hover:bg-super"/>
+    <w:basedOn w:val="Bekezdsalapbettpusa"/>
+    <w:rsid w:val="002D1FF0"/>
   </w:style>
 </w:styles>
 </file>

</xml_diff>

<commit_message>
A basic service that gathers some mirroring data about a local server and writes it in a file.
</commit_message>
<xml_diff>
--- a/Téma.docx
+++ b/Téma.docx
@@ -1496,6 +1496,61 @@
           <w:lang w:val="hu-HU"/>
         </w:rPr>
         <w:t>kis vállalatok számára, akiknek egyszerű felügyeleti eszközre van szüksége</w:t>
+      </w:r>
+    </w:p>
+    <w:p>
+      <w:pPr>
+        <w:rPr>
+          <w:sz w:val="28"/>
+          <w:szCs w:val="28"/>
+          <w:lang w:val="hu-HU"/>
+        </w:rPr>
+      </w:pPr>
+      <w:r>
+        <w:rPr>
+          <w:sz w:val="28"/>
+          <w:szCs w:val="28"/>
+          <w:lang w:val="hu-HU"/>
+        </w:rPr>
+        <w:br w:type="page"/>
+      </w:r>
+      <w:r>
+        <w:rPr>
+          <w:sz w:val="28"/>
+          <w:szCs w:val="28"/>
+          <w:lang w:val="hu-HU"/>
+        </w:rPr>
+        <w:lastRenderedPageBreak/>
+        <w:t>Felhasználói követelmények</w:t>
+      </w:r>
+    </w:p>
+    <w:p>
+      <w:pPr>
+        <w:pStyle w:val="Listaszerbekezds"/>
+        <w:numPr>
+          <w:ilvl w:val="0"/>
+          <w:numId w:val="1"/>
+        </w:numPr>
+        <w:rPr>
+          <w:sz w:val="28"/>
+          <w:szCs w:val="28"/>
+          <w:lang w:val="hu-HU"/>
+        </w:rPr>
+      </w:pPr>
+      <w:r>
+        <w:rPr>
+          <w:sz w:val="28"/>
+          <w:szCs w:val="28"/>
+          <w:lang w:val="hu-HU"/>
+        </w:rPr>
+        <w:t>hogy minél több szervert fel lehessen ügyelni és minél nagyobb legyen a kompatibilitás, így a .NET Framework verziója legfeljebb 4.8-as lehet a szervíznek, mivel léteznek régebbi Windows szerverek, amelyekre nem lehet újabbat telepíteni, és a .NET 4.</w:t>
+      </w:r>
+      <w:r>
+        <w:rPr>
+          <w:sz w:val="28"/>
+          <w:szCs w:val="28"/>
+        </w:rPr>
+        <w:t>* eleve benne van a Windowsban, így nem kell újabb verziók telepítésével sem foglalkozni</w:t>
       </w:r>
     </w:p>
     <w:sectPr>

</xml_diff>

<commit_message>
Extend docs with some info.
</commit_message>
<xml_diff>
--- a/Téma.docx
+++ b/Téma.docx
@@ -1,23 +1,21 @@
 
 <file path=word/document.xml><?xml version="1.0" encoding="utf-8"?>
-<w:document xmlns:wpc="http://schemas.microsoft.com/office/word/2010/wordprocessingCanvas" xmlns:cx="http://schemas.microsoft.com/office/drawing/2014/chartex" xmlns:cx1="http://schemas.microsoft.com/office/drawing/2015/9/8/chartex" xmlns:cx2="http://schemas.microsoft.com/office/drawing/2015/10/21/chartex" xmlns:cx3="http://schemas.microsoft.com/office/drawing/2016/5/9/chartex" xmlns:cx4="http://schemas.microsoft.com/office/drawing/2016/5/10/chartex" xmlns:cx5="http://schemas.microsoft.com/office/drawing/2016/5/11/chartex" xmlns:cx6="http://schemas.microsoft.com/office/drawing/2016/5/12/chartex" xmlns:cx7="http://schemas.microsoft.com/office/drawing/2016/5/13/chartex" xmlns:cx8="http://schemas.microsoft.com/office/drawing/2016/5/14/chartex" xmlns:mc="http://schemas.openxmlformats.org/markup-compatibility/2006" xmlns:aink="http://schemas.microsoft.com/office/drawing/2016/ink" xmlns:am3d="http://schemas.microsoft.com/office/drawing/2017/model3d" xmlns:o="urn:schemas-microsoft-com:office:office" xmlns:r="http://schemas.openxmlformats.org/officeDocument/2006/relationships" xmlns:m="http://schemas.openxmlformats.org/officeDocument/2006/math" xmlns:v="urn:schemas-microsoft-com:vml" xmlns:wp14="http://schemas.microsoft.com/office/word/2010/wordprocessingDrawing" xmlns:wp="http://schemas.openxmlformats.org/drawingml/2006/wordprocessingDrawing" xmlns:w10="urn:schemas-microsoft-com:office:word" xmlns:w="http://schemas.openxmlformats.org/wordprocessingml/2006/main" xmlns:w14="http://schemas.microsoft.com/office/word/2010/wordml" xmlns:w15="http://schemas.microsoft.com/office/word/2012/wordml" xmlns:w16cex="http://schemas.microsoft.com/office/word/2018/wordml/cex" xmlns:w16cid="http://schemas.microsoft.com/office/word/2016/wordml/cid" xmlns:w16="http://schemas.microsoft.com/office/word/2018/wordml" xmlns:w16sdtdh="http://schemas.microsoft.com/office/word/2020/wordml/sdtdatahash" xmlns:w16se="http://schemas.microsoft.com/office/word/2015/wordml/symex" xmlns:wpg="http://schemas.microsoft.com/office/word/2010/wordprocessingGroup" xmlns:wpi="http://schemas.microsoft.com/office/word/2010/wordprocessingInk" xmlns:wne="http://schemas.microsoft.com/office/word/2006/wordml" xmlns:wps="http://schemas.microsoft.com/office/word/2010/wordprocessingShape" mc:Ignorable="w14 w15 w16se w16cid w16 w16cex w16sdtdh wp14">
+<w:document xmlns:wpc="http://schemas.microsoft.com/office/word/2010/wordprocessingCanvas" xmlns:cx="http://schemas.microsoft.com/office/drawing/2014/chartex" xmlns:cx1="http://schemas.microsoft.com/office/drawing/2015/9/8/chartex" xmlns:cx2="http://schemas.microsoft.com/office/drawing/2015/10/21/chartex" xmlns:cx3="http://schemas.microsoft.com/office/drawing/2016/5/9/chartex" xmlns:cx4="http://schemas.microsoft.com/office/drawing/2016/5/10/chartex" xmlns:cx5="http://schemas.microsoft.com/office/drawing/2016/5/11/chartex" xmlns:cx6="http://schemas.microsoft.com/office/drawing/2016/5/12/chartex" xmlns:cx7="http://schemas.microsoft.com/office/drawing/2016/5/13/chartex" xmlns:cx8="http://schemas.microsoft.com/office/drawing/2016/5/14/chartex" xmlns:mc="http://schemas.openxmlformats.org/markup-compatibility/2006" xmlns:aink="http://schemas.microsoft.com/office/drawing/2016/ink" xmlns:am3d="http://schemas.microsoft.com/office/drawing/2017/model3d" xmlns:o="urn:schemas-microsoft-com:office:office" xmlns:oel="http://schemas.microsoft.com/office/2019/extlst" xmlns:r="http://schemas.openxmlformats.org/officeDocument/2006/relationships" xmlns:m="http://schemas.openxmlformats.org/officeDocument/2006/math" xmlns:v="urn:schemas-microsoft-com:vml" xmlns:wp14="http://schemas.microsoft.com/office/word/2010/wordprocessingDrawing" xmlns:wp="http://schemas.openxmlformats.org/drawingml/2006/wordprocessingDrawing" xmlns:w10="urn:schemas-microsoft-com:office:word" xmlns:w="http://schemas.openxmlformats.org/wordprocessingml/2006/main" xmlns:w14="http://schemas.microsoft.com/office/word/2010/wordml" xmlns:w15="http://schemas.microsoft.com/office/word/2012/wordml" xmlns:w16cex="http://schemas.microsoft.com/office/word/2018/wordml/cex" xmlns:w16cid="http://schemas.microsoft.com/office/word/2016/wordml/cid" xmlns:w16="http://schemas.microsoft.com/office/word/2018/wordml" xmlns:w16du="http://schemas.microsoft.com/office/word/2023/wordml/word16du" xmlns:w16sdtdh="http://schemas.microsoft.com/office/word/2020/wordml/sdtdatahash" xmlns:w16sdtfl="http://schemas.microsoft.com/office/word/2024/wordml/sdtformatlock" xmlns:w16se="http://schemas.microsoft.com/office/word/2015/wordml/symex" xmlns:wpg="http://schemas.microsoft.com/office/word/2010/wordprocessingGroup" xmlns:wpi="http://schemas.microsoft.com/office/word/2010/wordprocessingInk" xmlns:wne="http://schemas.microsoft.com/office/word/2006/wordml" xmlns:wps="http://schemas.microsoft.com/office/word/2010/wordprocessingShape" mc:Ignorable="w14 w15 w16se w16cid w16 w16cex w16sdtdh w16sdtfl w16du wp14">
   <w:body>
     <w:p>
       <w:pPr>
-        <w:pStyle w:val="Cm"/>
+        <w:pStyle w:val="Title"/>
         <w:jc w:val="center"/>
         <w:rPr>
           <w:lang w:val="hu-HU"/>
         </w:rPr>
       </w:pPr>
-      <w:proofErr w:type="spellStart"/>
       <w:r>
         <w:rPr>
           <w:lang w:val="hu-HU"/>
         </w:rPr>
         <w:t>ServerWatch</w:t>
       </w:r>
-      <w:proofErr w:type="spellEnd"/>
     </w:p>
     <w:p>
       <w:pPr>
@@ -48,21 +46,7 @@
         <w:rPr>
           <w:lang w:val="hu-HU"/>
         </w:rPr>
-        <w:t>Dr. Jánosi-</w:t>
-      </w:r>
-      <w:proofErr w:type="spellStart"/>
-      <w:r>
-        <w:rPr>
-          <w:lang w:val="hu-HU"/>
-        </w:rPr>
-        <w:t>Rancz</w:t>
-      </w:r>
-      <w:proofErr w:type="spellEnd"/>
-      <w:r>
-        <w:rPr>
-          <w:lang w:val="hu-HU"/>
-        </w:rPr>
-        <w:t xml:space="preserve"> Katalin Tünde</w:t>
+        <w:t>Dr. Jánosi-Rancz Katalin Tünde</w:t>
       </w:r>
     </w:p>
     <w:p>
@@ -152,27 +136,7 @@
           <w:szCs w:val="28"/>
           <w:lang w:val="hu-HU"/>
         </w:rPr>
-        <w:t xml:space="preserve"> Továbbá szükség van egy </w:t>
-      </w:r>
-      <w:proofErr w:type="spellStart"/>
-      <w:proofErr w:type="gramStart"/>
-      <w:r>
-        <w:rPr>
-          <w:sz w:val="28"/>
-          <w:szCs w:val="28"/>
-          <w:lang w:val="hu-HU"/>
-        </w:rPr>
-        <w:t>updaterre</w:t>
-      </w:r>
-      <w:proofErr w:type="spellEnd"/>
-      <w:proofErr w:type="gramEnd"/>
-      <w:r>
-        <w:rPr>
-          <w:sz w:val="28"/>
-          <w:szCs w:val="28"/>
-          <w:lang w:val="hu-HU"/>
-        </w:rPr>
-        <w:t xml:space="preserve"> ami segít automatizálni a szervíz frissítését a szervereken.</w:t>
+        <w:t xml:space="preserve"> Továbbá szükség van egy updaterre ami segít automatizálni a szervíz frissítését a szervereken.</w:t>
       </w:r>
     </w:p>
     <w:p>
@@ -194,7 +158,7 @@
     </w:p>
     <w:p>
       <w:pPr>
-        <w:pStyle w:val="Listaszerbekezds"/>
+        <w:pStyle w:val="ListParagraph"/>
         <w:numPr>
           <w:ilvl w:val="0"/>
           <w:numId w:val="1"/>
@@ -211,30 +175,12 @@
           <w:szCs w:val="28"/>
           <w:lang w:val="hu-HU"/>
         </w:rPr>
-        <w:t xml:space="preserve">nézni a </w:t>
-      </w:r>
-      <w:proofErr w:type="spellStart"/>
-      <w:r>
-        <w:rPr>
-          <w:sz w:val="28"/>
-          <w:szCs w:val="28"/>
-          <w:lang w:val="hu-HU"/>
-        </w:rPr>
-        <w:t>mirroring</w:t>
-      </w:r>
-      <w:proofErr w:type="spellEnd"/>
-      <w:r>
-        <w:rPr>
-          <w:sz w:val="28"/>
-          <w:szCs w:val="28"/>
-          <w:lang w:val="hu-HU"/>
-        </w:rPr>
-        <w:t xml:space="preserve"> státuszát; új szerverek hozzáadása; meglévő szerverek adatainak az elérése; heti jelentés</w:t>
-      </w:r>
-    </w:p>
-    <w:p>
-      <w:pPr>
-        <w:pStyle w:val="Listaszerbekezds"/>
+        <w:t>nézni a mirroring státuszát; új szerverek hozzáadása; meglévő szerverek adatainak az elérése; heti jelentés</w:t>
+      </w:r>
+    </w:p>
+    <w:p>
+      <w:pPr>
+        <w:pStyle w:val="ListParagraph"/>
         <w:numPr>
           <w:ilvl w:val="0"/>
           <w:numId w:val="1"/>
@@ -251,30 +197,12 @@
           <w:szCs w:val="28"/>
           <w:lang w:val="hu-HU"/>
         </w:rPr>
-        <w:t xml:space="preserve">mikor volt az utolsó backup; napi, heti, havi </w:t>
-      </w:r>
-      <w:proofErr w:type="spellStart"/>
-      <w:r>
-        <w:rPr>
-          <w:sz w:val="28"/>
-          <w:szCs w:val="28"/>
-          <w:lang w:val="hu-HU"/>
-        </w:rPr>
-        <w:t>backuppok</w:t>
-      </w:r>
-      <w:proofErr w:type="spellEnd"/>
-      <w:r>
-        <w:rPr>
-          <w:sz w:val="28"/>
-          <w:szCs w:val="28"/>
-          <w:lang w:val="hu-HU"/>
-        </w:rPr>
-        <w:t xml:space="preserve"> ellenőrzése; hirtelen backup növekedés ellenőrzése</w:t>
-      </w:r>
-    </w:p>
-    <w:p>
-      <w:pPr>
-        <w:pStyle w:val="Listaszerbekezds"/>
+        <w:t>mikor volt az utolsó backup; napi, heti, havi backuppok ellenőrzése; hirtelen backup növekedés ellenőrzése</w:t>
+      </w:r>
+    </w:p>
+    <w:p>
+      <w:pPr>
+        <w:pStyle w:val="ListParagraph"/>
         <w:numPr>
           <w:ilvl w:val="0"/>
           <w:numId w:val="1"/>
@@ -296,7 +224,7 @@
     </w:p>
     <w:p>
       <w:pPr>
-        <w:pStyle w:val="Listaszerbekezds"/>
+        <w:pStyle w:val="ListParagraph"/>
         <w:numPr>
           <w:ilvl w:val="0"/>
           <w:numId w:val="1"/>
@@ -321,30 +249,12 @@
           <w:szCs w:val="28"/>
           <w:lang w:val="hu-HU"/>
         </w:rPr>
-        <w:t xml:space="preserve"> pl. a heti jelentést, ha kiesett egy szerver a </w:t>
-      </w:r>
-      <w:proofErr w:type="spellStart"/>
-      <w:r>
-        <w:rPr>
-          <w:sz w:val="28"/>
-          <w:szCs w:val="28"/>
-          <w:lang w:val="hu-HU"/>
-        </w:rPr>
-        <w:t>mirroringból</w:t>
-      </w:r>
-      <w:proofErr w:type="spellEnd"/>
-      <w:r>
-        <w:rPr>
-          <w:sz w:val="28"/>
-          <w:szCs w:val="28"/>
-          <w:lang w:val="hu-HU"/>
-        </w:rPr>
-        <w:t xml:space="preserve"> vagy lefagyott egy SSD</w:t>
-      </w:r>
-    </w:p>
-    <w:p>
-      <w:pPr>
-        <w:pStyle w:val="Listaszerbekezds"/>
+        <w:t xml:space="preserve"> pl. a heti jelentést, ha kiesett egy szerver a mirroringból vagy lefagyott egy SSD</w:t>
+      </w:r>
+    </w:p>
+    <w:p>
+      <w:pPr>
+        <w:pStyle w:val="ListParagraph"/>
         <w:numPr>
           <w:ilvl w:val="0"/>
           <w:numId w:val="1"/>
@@ -438,7 +348,7 @@
     </w:p>
     <w:p>
       <w:pPr>
-        <w:pStyle w:val="Listaszerbekezds"/>
+        <w:pStyle w:val="ListParagraph"/>
         <w:numPr>
           <w:ilvl w:val="0"/>
           <w:numId w:val="1"/>
@@ -455,30 +365,12 @@
           <w:szCs w:val="28"/>
           <w:lang w:val="hu-HU"/>
         </w:rPr>
-        <w:t xml:space="preserve">a kommunikációhoz (adatküldés https-en és a frissítések) egy </w:t>
-      </w:r>
-      <w:proofErr w:type="spellStart"/>
-      <w:r>
-        <w:rPr>
-          <w:sz w:val="28"/>
-          <w:szCs w:val="28"/>
-          <w:lang w:val="hu-HU"/>
-        </w:rPr>
-        <w:t>certificate</w:t>
-      </w:r>
-      <w:proofErr w:type="spellEnd"/>
-      <w:r>
-        <w:rPr>
-          <w:sz w:val="28"/>
-          <w:szCs w:val="28"/>
-          <w:lang w:val="hu-HU"/>
-        </w:rPr>
-        <w:t xml:space="preserve"> a hitelesítéshez</w:t>
-      </w:r>
-    </w:p>
-    <w:p>
-      <w:pPr>
-        <w:pStyle w:val="Listaszerbekezds"/>
+        <w:t>a kommunikációhoz (adatküldés https-en és a frissítések) egy certificate a hitelesítéshez</w:t>
+      </w:r>
+    </w:p>
+    <w:p>
+      <w:pPr>
+        <w:pStyle w:val="ListParagraph"/>
         <w:numPr>
           <w:ilvl w:val="0"/>
           <w:numId w:val="1"/>
@@ -500,7 +392,7 @@
     </w:p>
     <w:p>
       <w:pPr>
-        <w:pStyle w:val="Listaszerbekezds"/>
+        <w:pStyle w:val="ListParagraph"/>
         <w:rPr>
           <w:sz w:val="28"/>
           <w:szCs w:val="28"/>
@@ -615,7 +507,6 @@
           <w:lang w:val="hu-HU"/>
         </w:rPr>
       </w:pPr>
-      <w:proofErr w:type="spellStart"/>
       <w:r>
         <w:rPr>
           <w:sz w:val="28"/>
@@ -625,11 +516,10 @@
         <w:lastRenderedPageBreak/>
         <w:t>SolarWinds</w:t>
       </w:r>
-      <w:proofErr w:type="spellEnd"/>
-    </w:p>
-    <w:p>
-      <w:pPr>
-        <w:pStyle w:val="Listaszerbekezds"/>
+    </w:p>
+    <w:p>
+      <w:pPr>
+        <w:pStyle w:val="ListParagraph"/>
         <w:numPr>
           <w:ilvl w:val="0"/>
           <w:numId w:val="1"/>
@@ -659,7 +549,7 @@
     </w:p>
     <w:p>
       <w:pPr>
-        <w:pStyle w:val="Listaszerbekezds"/>
+        <w:pStyle w:val="ListParagraph"/>
         <w:numPr>
           <w:ilvl w:val="0"/>
           <w:numId w:val="1"/>
@@ -717,7 +607,7 @@
     </w:p>
     <w:p>
       <w:pPr>
-        <w:pStyle w:val="Listaszerbekezds"/>
+        <w:pStyle w:val="ListParagraph"/>
         <w:numPr>
           <w:ilvl w:val="0"/>
           <w:numId w:val="1"/>
@@ -742,48 +632,12 @@
           <w:szCs w:val="28"/>
           <w:lang w:val="hu-HU"/>
         </w:rPr>
-        <w:t xml:space="preserve">manuálisan kell </w:t>
-      </w:r>
-      <w:proofErr w:type="spellStart"/>
-      <w:r>
-        <w:rPr>
-          <w:sz w:val="28"/>
-          <w:szCs w:val="28"/>
-          <w:lang w:val="hu-HU"/>
-        </w:rPr>
-        <w:t>updatelni</w:t>
-      </w:r>
-      <w:proofErr w:type="spellEnd"/>
-      <w:r>
-        <w:rPr>
-          <w:sz w:val="28"/>
-          <w:szCs w:val="28"/>
-          <w:lang w:val="hu-HU"/>
-        </w:rPr>
-        <w:t xml:space="preserve"> az </w:t>
-      </w:r>
-      <w:proofErr w:type="spellStart"/>
-      <w:r>
-        <w:rPr>
-          <w:sz w:val="28"/>
-          <w:szCs w:val="28"/>
-          <w:lang w:val="hu-HU"/>
-        </w:rPr>
-        <w:t>agenteket</w:t>
-      </w:r>
-      <w:proofErr w:type="spellEnd"/>
-      <w:r>
-        <w:rPr>
-          <w:sz w:val="28"/>
-          <w:szCs w:val="28"/>
-          <w:lang w:val="hu-HU"/>
-        </w:rPr>
-        <w:t xml:space="preserve"> a szervereken</w:t>
-      </w:r>
-    </w:p>
-    <w:p>
-      <w:pPr>
-        <w:pStyle w:val="Listaszerbekezds"/>
+        <w:t>manuálisan kell updatelni az agenteket a szervereken</w:t>
+      </w:r>
+    </w:p>
+    <w:p>
+      <w:pPr>
+        <w:pStyle w:val="ListParagraph"/>
         <w:numPr>
           <w:ilvl w:val="0"/>
           <w:numId w:val="1"/>
@@ -822,7 +676,7 @@
     </w:p>
     <w:p>
       <w:pPr>
-        <w:pStyle w:val="Listaszerbekezds"/>
+        <w:pStyle w:val="ListParagraph"/>
         <w:numPr>
           <w:ilvl w:val="0"/>
           <w:numId w:val="1"/>
@@ -844,7 +698,7 @@
     </w:p>
     <w:p>
       <w:pPr>
-        <w:pStyle w:val="Listaszerbekezds"/>
+        <w:pStyle w:val="ListParagraph"/>
         <w:numPr>
           <w:ilvl w:val="0"/>
           <w:numId w:val="1"/>
@@ -914,7 +768,7 @@
     </w:p>
     <w:p>
       <w:pPr>
-        <w:pStyle w:val="Listaszerbekezds"/>
+        <w:pStyle w:val="ListParagraph"/>
         <w:numPr>
           <w:ilvl w:val="0"/>
           <w:numId w:val="1"/>
@@ -936,7 +790,7 @@
     </w:p>
     <w:p>
       <w:pPr>
-        <w:pStyle w:val="Listaszerbekezds"/>
+        <w:pStyle w:val="ListParagraph"/>
         <w:numPr>
           <w:ilvl w:val="0"/>
           <w:numId w:val="1"/>
@@ -995,7 +849,6 @@
           <w:lang w:val="hu-HU"/>
         </w:rPr>
       </w:pPr>
-      <w:proofErr w:type="spellStart"/>
       <w:r>
         <w:rPr>
           <w:sz w:val="28"/>
@@ -1004,11 +857,10 @@
         </w:rPr>
         <w:t>Zabbix</w:t>
       </w:r>
-      <w:proofErr w:type="spellEnd"/>
-    </w:p>
-    <w:p>
-      <w:pPr>
-        <w:pStyle w:val="Listaszerbekezds"/>
+    </w:p>
+    <w:p>
+      <w:pPr>
+        <w:pStyle w:val="ListParagraph"/>
         <w:numPr>
           <w:ilvl w:val="0"/>
           <w:numId w:val="1"/>
@@ -1046,7 +898,7 @@
     </w:p>
     <w:p>
       <w:pPr>
-        <w:pStyle w:val="Listaszerbekezds"/>
+        <w:pStyle w:val="ListParagraph"/>
         <w:numPr>
           <w:ilvl w:val="0"/>
           <w:numId w:val="1"/>
@@ -1076,7 +928,7 @@
     </w:p>
     <w:p>
       <w:pPr>
-        <w:pStyle w:val="Listaszerbekezds"/>
+        <w:pStyle w:val="ListParagraph"/>
         <w:numPr>
           <w:ilvl w:val="0"/>
           <w:numId w:val="1"/>
@@ -1123,7 +975,7 @@
     </w:p>
     <w:p>
       <w:pPr>
-        <w:pStyle w:val="Listaszerbekezds"/>
+        <w:pStyle w:val="ListParagraph"/>
         <w:numPr>
           <w:ilvl w:val="0"/>
           <w:numId w:val="1"/>
@@ -1169,7 +1021,7 @@
     </w:p>
     <w:p>
       <w:pPr>
-        <w:pStyle w:val="Listaszerbekezds"/>
+        <w:pStyle w:val="ListParagraph"/>
         <w:numPr>
           <w:ilvl w:val="0"/>
           <w:numId w:val="1"/>
@@ -1188,55 +1040,35 @@
         </w:rPr>
         <w:t xml:space="preserve">jól integrál </w:t>
       </w:r>
-      <w:proofErr w:type="spellStart"/>
-      <w:r>
-        <w:rPr>
-          <w:sz w:val="28"/>
-          <w:szCs w:val="28"/>
-          <w:lang w:val="hu-HU"/>
-        </w:rPr>
-        <w:t>Kubernetes</w:t>
-      </w:r>
-      <w:proofErr w:type="spellEnd"/>
-      <w:r>
-        <w:rPr>
-          <w:sz w:val="28"/>
-          <w:szCs w:val="28"/>
-          <w:lang w:val="hu-HU"/>
-        </w:rPr>
-        <w:t xml:space="preserve"> megoldásokkal</w:t>
-      </w:r>
-    </w:p>
-    <w:p>
-      <w:pPr>
-        <w:rPr>
-          <w:sz w:val="28"/>
-          <w:szCs w:val="28"/>
-          <w:lang w:val="hu-HU"/>
-        </w:rPr>
-      </w:pPr>
-      <w:proofErr w:type="spellStart"/>
-      <w:r>
-        <w:rPr>
-          <w:sz w:val="28"/>
-          <w:szCs w:val="28"/>
-          <w:lang w:val="hu-HU"/>
-        </w:rPr>
-        <w:t>Paessler</w:t>
-      </w:r>
-      <w:proofErr w:type="spellEnd"/>
-      <w:r>
-        <w:rPr>
-          <w:sz w:val="28"/>
-          <w:szCs w:val="28"/>
-          <w:lang w:val="hu-HU"/>
-        </w:rPr>
-        <w:t xml:space="preserve"> PRTG</w:t>
-      </w:r>
-    </w:p>
-    <w:p>
-      <w:pPr>
-        <w:pStyle w:val="Listaszerbekezds"/>
+      <w:r>
+        <w:rPr>
+          <w:sz w:val="28"/>
+          <w:szCs w:val="28"/>
+          <w:lang w:val="hu-HU"/>
+        </w:rPr>
+        <w:t>Kubernetes megoldásokkal</w:t>
+      </w:r>
+    </w:p>
+    <w:p>
+      <w:pPr>
+        <w:rPr>
+          <w:sz w:val="28"/>
+          <w:szCs w:val="28"/>
+          <w:lang w:val="hu-HU"/>
+        </w:rPr>
+      </w:pPr>
+      <w:r>
+        <w:rPr>
+          <w:sz w:val="28"/>
+          <w:szCs w:val="28"/>
+          <w:lang w:val="hu-HU"/>
+        </w:rPr>
+        <w:t>Paessler PRTG</w:t>
+      </w:r>
+    </w:p>
+    <w:p>
+      <w:pPr>
+        <w:pStyle w:val="ListParagraph"/>
         <w:numPr>
           <w:ilvl w:val="0"/>
           <w:numId w:val="1"/>
@@ -1258,7 +1090,7 @@
     </w:p>
     <w:p>
       <w:pPr>
-        <w:pStyle w:val="Listaszerbekezds"/>
+        <w:pStyle w:val="ListParagraph"/>
         <w:numPr>
           <w:ilvl w:val="0"/>
           <w:numId w:val="1"/>
@@ -1312,7 +1144,7 @@
     </w:p>
     <w:p>
       <w:pPr>
-        <w:pStyle w:val="Listaszerbekezds"/>
+        <w:pStyle w:val="ListParagraph"/>
         <w:numPr>
           <w:ilvl w:val="0"/>
           <w:numId w:val="1"/>
@@ -1340,7 +1172,6 @@
           <w:lang w:val="hu-HU"/>
         </w:rPr>
       </w:pPr>
-      <w:proofErr w:type="spellStart"/>
       <w:r>
         <w:rPr>
           <w:sz w:val="28"/>
@@ -1349,11 +1180,10 @@
         </w:rPr>
         <w:t>NinjaOne</w:t>
       </w:r>
-      <w:proofErr w:type="spellEnd"/>
-    </w:p>
-    <w:p>
-      <w:pPr>
-        <w:pStyle w:val="Listaszerbekezds"/>
+    </w:p>
+    <w:p>
+      <w:pPr>
+        <w:pStyle w:val="ListParagraph"/>
         <w:numPr>
           <w:ilvl w:val="0"/>
           <w:numId w:val="1"/>
@@ -1375,7 +1205,7 @@
     </w:p>
     <w:p>
       <w:pPr>
-        <w:pStyle w:val="Listaszerbekezds"/>
+        <w:pStyle w:val="ListParagraph"/>
         <w:numPr>
           <w:ilvl w:val="0"/>
           <w:numId w:val="1"/>
@@ -1397,7 +1227,7 @@
     </w:p>
     <w:p>
       <w:pPr>
-        <w:pStyle w:val="Listaszerbekezds"/>
+        <w:pStyle w:val="ListParagraph"/>
         <w:numPr>
           <w:ilvl w:val="0"/>
           <w:numId w:val="1"/>
@@ -1425,38 +1255,18 @@
           <w:lang w:val="hu-HU"/>
         </w:rPr>
       </w:pPr>
-      <w:proofErr w:type="spellStart"/>
-      <w:r>
-        <w:rPr>
-          <w:sz w:val="28"/>
-          <w:szCs w:val="28"/>
-          <w:lang w:val="hu-HU"/>
-        </w:rPr>
-        <w:t>ManageEngine</w:t>
-      </w:r>
-      <w:proofErr w:type="spellEnd"/>
-      <w:r>
-        <w:rPr>
-          <w:sz w:val="28"/>
-          <w:szCs w:val="28"/>
-          <w:lang w:val="hu-HU"/>
-        </w:rPr>
-        <w:t xml:space="preserve"> </w:t>
-      </w:r>
-      <w:proofErr w:type="spellStart"/>
-      <w:r>
-        <w:rPr>
-          <w:sz w:val="28"/>
-          <w:szCs w:val="28"/>
-          <w:lang w:val="hu-HU"/>
-        </w:rPr>
-        <w:t>OpManager</w:t>
-      </w:r>
-      <w:proofErr w:type="spellEnd"/>
-    </w:p>
-    <w:p>
-      <w:pPr>
-        <w:pStyle w:val="Listaszerbekezds"/>
+      <w:r>
+        <w:rPr>
+          <w:sz w:val="28"/>
+          <w:szCs w:val="28"/>
+          <w:lang w:val="hu-HU"/>
+        </w:rPr>
+        <w:t>ManageEngine OpManager</w:t>
+      </w:r>
+    </w:p>
+    <w:p>
+      <w:pPr>
+        <w:pStyle w:val="ListParagraph"/>
         <w:numPr>
           <w:ilvl w:val="0"/>
           <w:numId w:val="1"/>
@@ -1478,7 +1288,7 @@
     </w:p>
     <w:p>
       <w:pPr>
-        <w:pStyle w:val="Listaszerbekezds"/>
+        <w:pStyle w:val="ListParagraph"/>
         <w:numPr>
           <w:ilvl w:val="0"/>
           <w:numId w:val="1"/>
@@ -1526,7 +1336,7 @@
     </w:p>
     <w:p>
       <w:pPr>
-        <w:pStyle w:val="Listaszerbekezds"/>
+        <w:pStyle w:val="ListParagraph"/>
         <w:numPr>
           <w:ilvl w:val="0"/>
           <w:numId w:val="1"/>
@@ -1551,6 +1361,173 @@
           <w:szCs w:val="28"/>
         </w:rPr>
         <w:t>* eleve benne van a Windowsban, így nem kell újabb verziók telepítésével sem foglalkozni</w:t>
+      </w:r>
+    </w:p>
+    <w:p>
+      <w:pPr>
+        <w:rPr>
+          <w:sz w:val="28"/>
+          <w:szCs w:val="28"/>
+          <w:lang w:val="hu-HU"/>
+        </w:rPr>
+      </w:pPr>
+    </w:p>
+    <w:p>
+      <w:pPr>
+        <w:rPr>
+          <w:sz w:val="28"/>
+          <w:szCs w:val="28"/>
+          <w:lang w:val="hu-HU"/>
+        </w:rPr>
+      </w:pPr>
+      <w:r>
+        <w:rPr>
+          <w:sz w:val="28"/>
+          <w:szCs w:val="28"/>
+          <w:lang w:val="hu-HU"/>
+        </w:rPr>
+        <w:t>Limitations on collecting S.M.A.R.T data:</w:t>
+      </w:r>
+    </w:p>
+    <w:p>
+      <w:pPr>
+        <w:rPr>
+          <w:sz w:val="28"/>
+          <w:szCs w:val="28"/>
+          <w:lang w:val="hu-HU"/>
+        </w:rPr>
+      </w:pPr>
+      <w:r>
+        <w:rPr>
+          <w:sz w:val="28"/>
+          <w:szCs w:val="28"/>
+          <w:lang w:val="hu-HU"/>
+        </w:rPr>
+        <w:t>The SMART standard applies primarily to ATA and SATA devices, so if you have a different type of device, the chances are that it may not be reported. Another limitation to be aware of, if you place a SATA device in a USB connected dock, since it is now connected via the USB bus rather than SATA, it will now most likely not be able to report SMART counters.</w:t>
+      </w:r>
+    </w:p>
+    <w:p>
+      <w:pPr>
+        <w:rPr>
+          <w:sz w:val="28"/>
+          <w:szCs w:val="28"/>
+          <w:lang w:val="hu-HU"/>
+        </w:rPr>
+      </w:pPr>
+      <w:r>
+        <w:rPr>
+          <w:sz w:val="28"/>
+          <w:szCs w:val="28"/>
+          <w:lang w:val="hu-HU"/>
+        </w:rPr>
+        <w:t>If the drive is a SCSI drive, the class driver attempts to verify if the SCSI disk supports the equivalent IDE SMART technology by check the inquiry information on the Information Exception Control Page, X3T10/94-190 Rev 4.</w:t>
+      </w:r>
+    </w:p>
+    <w:p>
+      <w:pPr>
+        <w:rPr>
+          <w:sz w:val="28"/>
+          <w:szCs w:val="28"/>
+          <w:lang w:val="hu-HU"/>
+        </w:rPr>
+      </w:pPr>
+    </w:p>
+    <w:p>
+      <w:pPr>
+        <w:rPr>
+          <w:sz w:val="28"/>
+          <w:szCs w:val="28"/>
+          <w:lang w:val="hu-HU"/>
+        </w:rPr>
+      </w:pPr>
+      <w:r>
+        <w:rPr>
+          <w:sz w:val="28"/>
+          <w:szCs w:val="28"/>
+          <w:lang w:val="hu-HU"/>
+        </w:rPr>
+        <w:t>Auth</w:t>
+      </w:r>
+    </w:p>
+    <w:p>
+      <w:pPr>
+        <w:rPr>
+          <w:sz w:val="28"/>
+          <w:szCs w:val="28"/>
+          <w:lang w:val="hu-HU"/>
+        </w:rPr>
+      </w:pPr>
+      <w:r>
+        <w:rPr>
+          <w:sz w:val="28"/>
+          <w:szCs w:val="28"/>
+          <w:lang w:val="hu-HU"/>
+        </w:rPr>
+        <w:t>Generálok egy kulcspárt a Windows szervizen és a publikus kulcsot felküldöm a Web szerviznek</w:t>
+      </w:r>
+      <w:r>
+        <w:rPr>
+          <w:sz w:val="28"/>
+          <w:szCs w:val="28"/>
+          <w:lang w:val="hu-HU"/>
+        </w:rPr>
+        <w:t xml:space="preserve"> egy </w:t>
+      </w:r>
+      <w:r>
+        <w:rPr>
+          <w:sz w:val="28"/>
+          <w:szCs w:val="28"/>
+          <w:lang w:val="hu-HU"/>
+        </w:rPr>
+        <w:t>GUID</w:t>
+      </w:r>
+      <w:r>
+        <w:rPr>
+          <w:sz w:val="28"/>
+          <w:szCs w:val="28"/>
+          <w:lang w:val="hu-HU"/>
+        </w:rPr>
+        <w:t>-dal, hogy tudjam majd hogy kinek a publikus kulcsával ellenőrzök</w:t>
+      </w:r>
+      <w:r>
+        <w:rPr>
+          <w:sz w:val="28"/>
+          <w:szCs w:val="28"/>
+          <w:lang w:val="hu-HU"/>
+        </w:rPr>
+        <w:t xml:space="preserve">. </w:t>
+      </w:r>
+      <w:r>
+        <w:rPr>
+          <w:sz w:val="28"/>
+          <w:szCs w:val="28"/>
+          <w:lang w:val="hu-HU"/>
+        </w:rPr>
+        <w:t>F</w:t>
+      </w:r>
+      <w:r>
+        <w:rPr>
+          <w:sz w:val="28"/>
+          <w:szCs w:val="28"/>
+          <w:lang w:val="hu-HU"/>
+        </w:rPr>
+        <w:t>rontenden valaki le kell okézza a dolgot és akkor a privát kulccsal aláírom a kérést amit a párjával elle</w:t>
+      </w:r>
+      <w:r>
+        <w:rPr>
+          <w:sz w:val="28"/>
+          <w:szCs w:val="28"/>
+          <w:lang w:val="hu-HU"/>
+        </w:rPr>
+        <w:t>nő</w:t>
+      </w:r>
+      <w:r>
+        <w:rPr>
+          <w:sz w:val="28"/>
+          <w:szCs w:val="28"/>
+          <w:lang w:val="hu-HU"/>
+        </w:rPr>
+        <w:t>rzök fent.</w:t>
       </w:r>
     </w:p>
     <w:sectPr>
@@ -1564,7 +1541,7 @@
 </file>
 
 <file path=word/numbering.xml><?xml version="1.0" encoding="utf-8"?>
-<w:numbering xmlns:wpc="http://schemas.microsoft.com/office/word/2010/wordprocessingCanvas" xmlns:cx="http://schemas.microsoft.com/office/drawing/2014/chartex" xmlns:cx1="http://schemas.microsoft.com/office/drawing/2015/9/8/chartex" xmlns:cx2="http://schemas.microsoft.com/office/drawing/2015/10/21/chartex" xmlns:cx3="http://schemas.microsoft.com/office/drawing/2016/5/9/chartex" xmlns:cx4="http://schemas.microsoft.com/office/drawing/2016/5/10/chartex" xmlns:cx5="http://schemas.microsoft.com/office/drawing/2016/5/11/chartex" xmlns:cx6="http://schemas.microsoft.com/office/drawing/2016/5/12/chartex" xmlns:cx7="http://schemas.microsoft.com/office/drawing/2016/5/13/chartex" xmlns:cx8="http://schemas.microsoft.com/office/drawing/2016/5/14/chartex" xmlns:mc="http://schemas.openxmlformats.org/markup-compatibility/2006" xmlns:aink="http://schemas.microsoft.com/office/drawing/2016/ink" xmlns:am3d="http://schemas.microsoft.com/office/drawing/2017/model3d" xmlns:o="urn:schemas-microsoft-com:office:office" xmlns:r="http://schemas.openxmlformats.org/officeDocument/2006/relationships" xmlns:m="http://schemas.openxmlformats.org/officeDocument/2006/math" xmlns:v="urn:schemas-microsoft-com:vml" xmlns:wp14="http://schemas.microsoft.com/office/word/2010/wordprocessingDrawing" xmlns:wp="http://schemas.openxmlformats.org/drawingml/2006/wordprocessingDrawing" xmlns:w10="urn:schemas-microsoft-com:office:word" xmlns:w="http://schemas.openxmlformats.org/wordprocessingml/2006/main" xmlns:w14="http://schemas.microsoft.com/office/word/2010/wordml" xmlns:w15="http://schemas.microsoft.com/office/word/2012/wordml" xmlns:w16cex="http://schemas.microsoft.com/office/word/2018/wordml/cex" xmlns:w16cid="http://schemas.microsoft.com/office/word/2016/wordml/cid" xmlns:w16="http://schemas.microsoft.com/office/word/2018/wordml" xmlns:w16sdtdh="http://schemas.microsoft.com/office/word/2020/wordml/sdtdatahash" xmlns:w16se="http://schemas.microsoft.com/office/word/2015/wordml/symex" xmlns:wpg="http://schemas.microsoft.com/office/word/2010/wordprocessingGroup" xmlns:wpi="http://schemas.microsoft.com/office/word/2010/wordprocessingInk" xmlns:wne="http://schemas.microsoft.com/office/word/2006/wordml" xmlns:wps="http://schemas.microsoft.com/office/word/2010/wordprocessingShape" mc:Ignorable="w14 w15 w16se w16cid w16 w16cex w16sdtdh wp14">
+<w:numbering xmlns:wpc="http://schemas.microsoft.com/office/word/2010/wordprocessingCanvas" xmlns:cx="http://schemas.microsoft.com/office/drawing/2014/chartex" xmlns:cx1="http://schemas.microsoft.com/office/drawing/2015/9/8/chartex" xmlns:cx2="http://schemas.microsoft.com/office/drawing/2015/10/21/chartex" xmlns:cx3="http://schemas.microsoft.com/office/drawing/2016/5/9/chartex" xmlns:cx4="http://schemas.microsoft.com/office/drawing/2016/5/10/chartex" xmlns:cx5="http://schemas.microsoft.com/office/drawing/2016/5/11/chartex" xmlns:cx6="http://schemas.microsoft.com/office/drawing/2016/5/12/chartex" xmlns:cx7="http://schemas.microsoft.com/office/drawing/2016/5/13/chartex" xmlns:cx8="http://schemas.microsoft.com/office/drawing/2016/5/14/chartex" xmlns:mc="http://schemas.openxmlformats.org/markup-compatibility/2006" xmlns:aink="http://schemas.microsoft.com/office/drawing/2016/ink" xmlns:am3d="http://schemas.microsoft.com/office/drawing/2017/model3d" xmlns:o="urn:schemas-microsoft-com:office:office" xmlns:oel="http://schemas.microsoft.com/office/2019/extlst" xmlns:r="http://schemas.openxmlformats.org/officeDocument/2006/relationships" xmlns:m="http://schemas.openxmlformats.org/officeDocument/2006/math" xmlns:v="urn:schemas-microsoft-com:vml" xmlns:wp14="http://schemas.microsoft.com/office/word/2010/wordprocessingDrawing" xmlns:wp="http://schemas.openxmlformats.org/drawingml/2006/wordprocessingDrawing" xmlns:w10="urn:schemas-microsoft-com:office:word" xmlns:w="http://schemas.openxmlformats.org/wordprocessingml/2006/main" xmlns:w14="http://schemas.microsoft.com/office/word/2010/wordml" xmlns:w15="http://schemas.microsoft.com/office/word/2012/wordml" xmlns:w16cex="http://schemas.microsoft.com/office/word/2018/wordml/cex" xmlns:w16cid="http://schemas.microsoft.com/office/word/2016/wordml/cid" xmlns:w16="http://schemas.microsoft.com/office/word/2018/wordml" xmlns:w16du="http://schemas.microsoft.com/office/word/2023/wordml/word16du" xmlns:w16sdtdh="http://schemas.microsoft.com/office/word/2020/wordml/sdtdatahash" xmlns:w16sdtfl="http://schemas.microsoft.com/office/word/2024/wordml/sdtformatlock" xmlns:w16se="http://schemas.microsoft.com/office/word/2015/wordml/symex" xmlns:wpg="http://schemas.microsoft.com/office/word/2010/wordprocessingGroup" xmlns:wpi="http://schemas.microsoft.com/office/word/2010/wordprocessingInk" xmlns:wne="http://schemas.microsoft.com/office/word/2006/wordml" xmlns:wps="http://schemas.microsoft.com/office/word/2010/wordprocessingShape" mc:Ignorable="w14 w15 w16se w16cid w16 w16cex w16sdtdh w16sdtfl w16du wp14">
   <w:abstractNum w:abstractNumId="0" w15:restartNumberingAfterBreak="0">
     <w:nsid w:val="4F8868D3"/>
     <w:multiLevelType w:val="multilevel"/>
@@ -2535,32 +2512,32 @@
       </w:pPr>
     </w:lvl>
   </w:abstractNum>
-  <w:num w:numId="1">
+  <w:num w:numId="1" w16cid:durableId="1930574050">
     <w:abstractNumId w:val="5"/>
   </w:num>
-  <w:num w:numId="2">
+  <w:num w:numId="2" w16cid:durableId="488208359">
     <w:abstractNumId w:val="1"/>
   </w:num>
-  <w:num w:numId="3">
+  <w:num w:numId="3" w16cid:durableId="1699893889">
     <w:abstractNumId w:val="3"/>
   </w:num>
-  <w:num w:numId="4">
+  <w:num w:numId="4" w16cid:durableId="287466893">
     <w:abstractNumId w:val="2"/>
   </w:num>
-  <w:num w:numId="5">
+  <w:num w:numId="5" w16cid:durableId="26562135">
     <w:abstractNumId w:val="0"/>
   </w:num>
-  <w:num w:numId="6">
+  <w:num w:numId="6" w16cid:durableId="326860594">
     <w:abstractNumId w:val="4"/>
   </w:num>
-  <w:num w:numId="7">
+  <w:num w:numId="7" w16cid:durableId="1322730847">
     <w:abstractNumId w:val="6"/>
   </w:num>
 </w:numbering>
 </file>
 
 <file path=word/styles.xml><?xml version="1.0" encoding="utf-8"?>
-<w:styles xmlns:mc="http://schemas.openxmlformats.org/markup-compatibility/2006" xmlns:r="http://schemas.openxmlformats.org/officeDocument/2006/relationships" xmlns:w="http://schemas.openxmlformats.org/wordprocessingml/2006/main" xmlns:w14="http://schemas.microsoft.com/office/word/2010/wordml" xmlns:w15="http://schemas.microsoft.com/office/word/2012/wordml" xmlns:w16cex="http://schemas.microsoft.com/office/word/2018/wordml/cex" xmlns:w16cid="http://schemas.microsoft.com/office/word/2016/wordml/cid" xmlns:w16="http://schemas.microsoft.com/office/word/2018/wordml" xmlns:w16sdtdh="http://schemas.microsoft.com/office/word/2020/wordml/sdtdatahash" xmlns:w16se="http://schemas.microsoft.com/office/word/2015/wordml/symex" mc:Ignorable="w14 w15 w16se w16cid w16 w16cex w16sdtdh">
+<w:styles xmlns:mc="http://schemas.openxmlformats.org/markup-compatibility/2006" xmlns:r="http://schemas.openxmlformats.org/officeDocument/2006/relationships" xmlns:w="http://schemas.openxmlformats.org/wordprocessingml/2006/main" xmlns:w14="http://schemas.microsoft.com/office/word/2010/wordml" xmlns:w15="http://schemas.microsoft.com/office/word/2012/wordml" xmlns:w16cex="http://schemas.microsoft.com/office/word/2018/wordml/cex" xmlns:w16cid="http://schemas.microsoft.com/office/word/2016/wordml/cid" xmlns:w16="http://schemas.microsoft.com/office/word/2018/wordml" xmlns:w16du="http://schemas.microsoft.com/office/word/2023/wordml/word16du" xmlns:w16sdtdh="http://schemas.microsoft.com/office/word/2020/wordml/sdtdatahash" xmlns:w16sdtfl="http://schemas.microsoft.com/office/word/2024/wordml/sdtformatlock" xmlns:w16se="http://schemas.microsoft.com/office/word/2015/wordml/symex" mc:Ignorable="w14 w15 w16se w16cid w16 w16cex w16sdtdh w16sdtfl w16du">
   <w:docDefaults>
     <w:rPrDefault>
       <w:rPr>
@@ -2954,7 +2931,7 @@
     <w:lsdException w:name="Unresolved Mention" w:semiHidden="1" w:unhideWhenUsed="1"/>
     <w:lsdException w:name="Smart Link" w:semiHidden="1" w:unhideWhenUsed="1"/>
   </w:latentStyles>
-  <w:style w:type="paragraph" w:default="1" w:styleId="Norml">
+  <w:style w:type="paragraph" w:default="1" w:styleId="Normal">
     <w:name w:val="Normal"/>
     <w:qFormat/>
     <w:rsid w:val="006664CC"/>
@@ -2962,13 +2939,13 @@
       <w:lang w:val="ro-RO"/>
     </w:rPr>
   </w:style>
-  <w:style w:type="character" w:default="1" w:styleId="Bekezdsalapbettpusa">
+  <w:style w:type="character" w:default="1" w:styleId="DefaultParagraphFont">
     <w:name w:val="Default Paragraph Font"/>
     <w:uiPriority w:val="1"/>
     <w:semiHidden/>
     <w:unhideWhenUsed/>
   </w:style>
-  <w:style w:type="table" w:default="1" w:styleId="Normltblzat">
+  <w:style w:type="table" w:default="1" w:styleId="TableNormal">
     <w:name w:val="Normal Table"/>
     <w:uiPriority w:val="99"/>
     <w:semiHidden/>
@@ -2983,17 +2960,17 @@
       </w:tblCellMar>
     </w:tblPr>
   </w:style>
-  <w:style w:type="numbering" w:default="1" w:styleId="Nemlista">
+  <w:style w:type="numbering" w:default="1" w:styleId="NoList">
     <w:name w:val="No List"/>
     <w:uiPriority w:val="99"/>
     <w:semiHidden/>
     <w:unhideWhenUsed/>
   </w:style>
-  <w:style w:type="paragraph" w:styleId="Cm">
+  <w:style w:type="paragraph" w:styleId="Title">
     <w:name w:val="Title"/>
-    <w:basedOn w:val="Norml"/>
-    <w:next w:val="Norml"/>
-    <w:link w:val="CmChar"/>
+    <w:basedOn w:val="Normal"/>
+    <w:next w:val="Normal"/>
+    <w:link w:val="TitleChar"/>
     <w:uiPriority w:val="10"/>
     <w:qFormat/>
     <w:rsid w:val="009150BC"/>
@@ -3009,10 +2986,10 @@
       <w:szCs w:val="56"/>
     </w:rPr>
   </w:style>
-  <w:style w:type="character" w:customStyle="1" w:styleId="CmChar">
-    <w:name w:val="Cím Char"/>
-    <w:basedOn w:val="Bekezdsalapbettpusa"/>
-    <w:link w:val="Cm"/>
+  <w:style w:type="character" w:customStyle="1" w:styleId="TitleChar">
+    <w:name w:val="Title Char"/>
+    <w:basedOn w:val="DefaultParagraphFont"/>
+    <w:link w:val="Title"/>
     <w:uiPriority w:val="10"/>
     <w:rsid w:val="009150BC"/>
     <w:rPr>
@@ -3024,9 +3001,9 @@
       <w:lang w:val="ro-RO"/>
     </w:rPr>
   </w:style>
-  <w:style w:type="paragraph" w:styleId="Listaszerbekezds">
+  <w:style w:type="paragraph" w:styleId="ListParagraph">
     <w:name w:val="List Paragraph"/>
-    <w:basedOn w:val="Norml"/>
+    <w:basedOn w:val="Normal"/>
     <w:uiPriority w:val="34"/>
     <w:qFormat/>
     <w:rsid w:val="009150BC"/>
@@ -3035,9 +3012,9 @@
       <w:contextualSpacing/>
     </w:pPr>
   </w:style>
-  <w:style w:type="paragraph" w:styleId="NormlWeb">
+  <w:style w:type="paragraph" w:styleId="NormalWeb">
     <w:name w:val="Normal (Web)"/>
-    <w:basedOn w:val="Norml"/>
+    <w:basedOn w:val="Normal"/>
     <w:uiPriority w:val="99"/>
     <w:semiHidden/>
     <w:unhideWhenUsed/>
@@ -3052,9 +3029,9 @@
       <w:lang w:val="hu-HU" w:eastAsia="hu-HU"/>
     </w:rPr>
   </w:style>
-  <w:style w:type="character" w:styleId="Kiemels2">
+  <w:style w:type="character" w:styleId="Strong">
     <w:name w:val="Strong"/>
-    <w:basedOn w:val="Bekezdsalapbettpusa"/>
+    <w:basedOn w:val="DefaultParagraphFont"/>
     <w:uiPriority w:val="22"/>
     <w:qFormat/>
     <w:rsid w:val="00E402F5"/>
@@ -3065,7 +3042,7 @@
   </w:style>
   <w:style w:type="paragraph" w:customStyle="1" w:styleId="my-0">
     <w:name w:val="my-0"/>
-    <w:basedOn w:val="Norml"/>
+    <w:basedOn w:val="Normal"/>
     <w:rsid w:val="002D1FF0"/>
     <w:pPr>
       <w:spacing w:before="100" w:beforeAutospacing="1" w:after="100" w:afterAutospacing="1" w:line="240" w:lineRule="auto"/>
@@ -3079,12 +3056,12 @@
   </w:style>
   <w:style w:type="character" w:customStyle="1" w:styleId="whitespace-nowrap">
     <w:name w:val="whitespace-nowrap"/>
-    <w:basedOn w:val="Bekezdsalapbettpusa"/>
+    <w:basedOn w:val="DefaultParagraphFont"/>
     <w:rsid w:val="002D1FF0"/>
   </w:style>
   <w:style w:type="character" w:customStyle="1" w:styleId="hoverbg-super">
     <w:name w:val="hover:bg-super"/>
-    <w:basedOn w:val="Bekezdsalapbettpusa"/>
+    <w:basedOn w:val="DefaultParagraphFont"/>
     <w:rsid w:val="002D1FF0"/>
   </w:style>
 </w:styles>

</xml_diff>